<commit_message>
updated SQL and JS notes
</commit_message>
<xml_diff>
--- a/SQL notes.docx
+++ b/SQL notes.docx
@@ -1,6 +1,6 @@
 
 <file path=word/document.xml><?xml version="1.0" encoding="utf-8"?>
-<w:document xmlns:wpc="http://schemas.microsoft.com/office/word/2010/wordprocessingCanvas" xmlns:cx="http://schemas.microsoft.com/office/drawing/2014/chartex" xmlns:cx1="http://schemas.microsoft.com/office/drawing/2015/9/8/chartex" xmlns:cx2="http://schemas.microsoft.com/office/drawing/2015/10/21/chartex" xmlns:cx3="http://schemas.microsoft.com/office/drawing/2016/5/9/chartex" xmlns:cx4="http://schemas.microsoft.com/office/drawing/2016/5/10/chartex" xmlns:cx5="http://schemas.microsoft.com/office/drawing/2016/5/11/chartex" xmlns:cx6="http://schemas.microsoft.com/office/drawing/2016/5/12/chartex" xmlns:cx7="http://schemas.microsoft.com/office/drawing/2016/5/13/chartex" xmlns:cx8="http://schemas.microsoft.com/office/drawing/2016/5/14/chartex" xmlns:mc="http://schemas.openxmlformats.org/markup-compatibility/2006" xmlns:aink="http://schemas.microsoft.com/office/drawing/2016/ink" xmlns:am3d="http://schemas.microsoft.com/office/drawing/2017/model3d" xmlns:o="urn:schemas-microsoft-com:office:office" xmlns:r="http://schemas.openxmlformats.org/officeDocument/2006/relationships" xmlns:m="http://schemas.openxmlformats.org/officeDocument/2006/math" xmlns:v="urn:schemas-microsoft-com:vml" xmlns:wp14="http://schemas.microsoft.com/office/word/2010/wordprocessingDrawing" xmlns:wp="http://schemas.openxmlformats.org/drawingml/2006/wordprocessingDrawing" xmlns:w10="urn:schemas-microsoft-com:office:word" xmlns:w="http://schemas.openxmlformats.org/wordprocessingml/2006/main" xmlns:w14="http://schemas.microsoft.com/office/word/2010/wordml" xmlns:w15="http://schemas.microsoft.com/office/word/2012/wordml" xmlns:w16cid="http://schemas.microsoft.com/office/word/2016/wordml/cid" xmlns:w16se="http://schemas.microsoft.com/office/word/2015/wordml/symex" xmlns:wpg="http://schemas.microsoft.com/office/word/2010/wordprocessingGroup" xmlns:wpi="http://schemas.microsoft.com/office/word/2010/wordprocessingInk" xmlns:wne="http://schemas.microsoft.com/office/word/2006/wordml" xmlns:wps="http://schemas.microsoft.com/office/word/2010/wordprocessingShape" mc:Ignorable="w14 w15 w16se w16cid wp14">
+<w:document xmlns:wpc="http://schemas.microsoft.com/office/word/2010/wordprocessingCanvas" xmlns:cx="http://schemas.microsoft.com/office/drawing/2014/chartex" xmlns:cx1="http://schemas.microsoft.com/office/drawing/2015/9/8/chartex" xmlns:cx2="http://schemas.microsoft.com/office/drawing/2015/10/21/chartex" xmlns:cx3="http://schemas.microsoft.com/office/drawing/2016/5/9/chartex" xmlns:cx4="http://schemas.microsoft.com/office/drawing/2016/5/10/chartex" xmlns:cx5="http://schemas.microsoft.com/office/drawing/2016/5/11/chartex" xmlns:cx6="http://schemas.microsoft.com/office/drawing/2016/5/12/chartex" xmlns:cx7="http://schemas.microsoft.com/office/drawing/2016/5/13/chartex" xmlns:cx8="http://schemas.microsoft.com/office/drawing/2016/5/14/chartex" xmlns:mc="http://schemas.openxmlformats.org/markup-compatibility/2006" xmlns:aink="http://schemas.microsoft.com/office/drawing/2016/ink" xmlns:am3d="http://schemas.microsoft.com/office/drawing/2017/model3d" xmlns:o="urn:schemas-microsoft-com:office:office" xmlns:r="http://schemas.openxmlformats.org/officeDocument/2006/relationships" xmlns:m="http://schemas.openxmlformats.org/officeDocument/2006/math" xmlns:v="urn:schemas-microsoft-com:vml" xmlns:wp14="http://schemas.microsoft.com/office/word/2010/wordprocessingDrawing" xmlns:wp="http://schemas.openxmlformats.org/drawingml/2006/wordprocessingDrawing" xmlns:w10="urn:schemas-microsoft-com:office:word" xmlns:w="http://schemas.openxmlformats.org/wordprocessingml/2006/main" xmlns:w14="http://schemas.microsoft.com/office/word/2010/wordml" xmlns:w15="http://schemas.microsoft.com/office/word/2012/wordml" xmlns:w16cex="http://schemas.microsoft.com/office/word/2018/wordml/cex" xmlns:w16cid="http://schemas.microsoft.com/office/word/2016/wordml/cid" xmlns:w16="http://schemas.microsoft.com/office/word/2018/wordml" xmlns:w16se="http://schemas.microsoft.com/office/word/2015/wordml/symex" xmlns:wpg="http://schemas.microsoft.com/office/word/2010/wordprocessingGroup" xmlns:wpi="http://schemas.microsoft.com/office/word/2010/wordprocessingInk" xmlns:wne="http://schemas.microsoft.com/office/word/2006/wordml" xmlns:wps="http://schemas.microsoft.com/office/word/2010/wordprocessingShape" mc:Ignorable="w14 w15 w16se w16cid w16 w16cex wp14">
   <w:body>
     <w:p>
       <w:pPr>
@@ -56,8 +56,6 @@
       <w:r>
         <w:t>`</w:t>
       </w:r>
-      <w:bookmarkStart w:id="0" w:name="_GoBack"/>
-      <w:bookmarkEnd w:id="0"/>
     </w:p>
     <w:p>
       <w:pPr>
@@ -1069,7 +1067,7 @@
             <w:pPr>
               <w:jc w:val="center"/>
             </w:pPr>
-            <w:bookmarkStart w:id="1" w:name="_Hlk36393603"/>
+            <w:bookmarkStart w:id="0" w:name="_Hlk36393603"/>
             <w:r>
               <w:t>Employee</w:t>
             </w:r>
@@ -1592,7 +1590,7 @@
         </w:tc>
       </w:tr>
     </w:tbl>
-    <w:bookmarkEnd w:id="1"/>
+    <w:bookmarkEnd w:id="0"/>
     <w:p>
       <w:pPr>
         <w:rPr>
@@ -13889,6 +13887,2244 @@
       </w:pPr>
       <w:r>
         <w:lastRenderedPageBreak/>
+        <w:t>Join With First Matching Rows</w:t>
+      </w:r>
+      <w:r>
+        <w:t xml:space="preserve"> 3 methods: subquery, cross apply, </w:t>
+      </w:r>
+      <w:proofErr w:type="spellStart"/>
+      <w:r>
+        <w:t>row_number</w:t>
+      </w:r>
+      <w:proofErr w:type="spellEnd"/>
+    </w:p>
+    <w:p>
+      <w:hyperlink r:id="rId7" w:history="1">
+        <w:r>
+          <w:rPr>
+            <w:rStyle w:val="Hyperlink"/>
+          </w:rPr>
+          <w:t>http://andreyzavadskiy.com/2015/11/18/sql-join-with-first-matching-rows-choosing-the-best-approach/</w:t>
+        </w:r>
+      </w:hyperlink>
+      <w:r>
+        <w:t xml:space="preserve"> </w:t>
+      </w:r>
+    </w:p>
+    <w:p>
+      <w:pPr>
+        <w:shd w:val="clear" w:color="auto" w:fill="FFFFFF"/>
+        <w:spacing w:after="360" w:line="240" w:lineRule="auto"/>
+        <w:rPr>
+          <w:rFonts w:ascii="Helvetica" w:eastAsia="Times New Roman" w:hAnsi="Helvetica" w:cs="Helvetica"/>
+          <w:color w:val="333333"/>
+          <w:sz w:val="24"/>
+          <w:szCs w:val="24"/>
+        </w:rPr>
+      </w:pPr>
+      <w:r>
+        <w:rPr>
+          <w:rFonts w:ascii="Helvetica" w:eastAsia="Times New Roman" w:hAnsi="Helvetica" w:cs="Helvetica"/>
+          <w:color w:val="333333"/>
+          <w:sz w:val="24"/>
+          <w:szCs w:val="24"/>
+        </w:rPr>
+        <w:t>It’s a very old task for SQL developers to write a query that will join two tables and will pick only first matches from the second table to every row from the first table. In my case I need to combine client name from Clients table and his/her first phone number from Phones table.</w:t>
+      </w:r>
+    </w:p>
+    <w:p>
+      <w:pPr>
+        <w:shd w:val="clear" w:color="auto" w:fill="FFFFFF"/>
+        <w:spacing w:after="360" w:line="240" w:lineRule="auto"/>
+        <w:rPr>
+          <w:rFonts w:ascii="Helvetica" w:eastAsia="Times New Roman" w:hAnsi="Helvetica" w:cs="Helvetica"/>
+          <w:color w:val="333333"/>
+          <w:sz w:val="24"/>
+          <w:szCs w:val="24"/>
+        </w:rPr>
+      </w:pPr>
+      <w:r>
+        <w:rPr>
+          <w:rFonts w:ascii="Helvetica" w:eastAsia="Times New Roman" w:hAnsi="Helvetica" w:cs="Helvetica"/>
+          <w:color w:val="333333"/>
+          <w:sz w:val="24"/>
+          <w:szCs w:val="24"/>
+        </w:rPr>
+        <w:t>After making some investigations I stopped at three different queries.</w:t>
+      </w:r>
+    </w:p>
+    <w:p>
+      <w:pPr>
+        <w:shd w:val="clear" w:color="auto" w:fill="FFFFFF"/>
+        <w:spacing w:after="360" w:line="240" w:lineRule="auto"/>
+        <w:rPr>
+          <w:rFonts w:ascii="Helvetica" w:eastAsia="Times New Roman" w:hAnsi="Helvetica" w:cs="Helvetica"/>
+          <w:color w:val="333333"/>
+          <w:sz w:val="24"/>
+          <w:szCs w:val="24"/>
+        </w:rPr>
+      </w:pPr>
+      <w:r>
+        <w:rPr>
+          <w:rFonts w:ascii="Helvetica" w:eastAsia="Times New Roman" w:hAnsi="Helvetica" w:cs="Helvetica"/>
+          <w:b/>
+          <w:bCs/>
+          <w:color w:val="333333"/>
+          <w:sz w:val="24"/>
+          <w:szCs w:val="24"/>
+        </w:rPr>
+        <w:t>1. Join with SELECT TOP 1 subquery</w:t>
+      </w:r>
+    </w:p>
+    <w:tbl>
+      <w:tblPr>
+        <w:tblW w:w="0" w:type="auto"/>
+        <w:tblCellSpacing w:w="15" w:type="dxa"/>
+        <w:tblCellMar>
+          <w:top w:w="15" w:type="dxa"/>
+          <w:left w:w="15" w:type="dxa"/>
+          <w:bottom w:w="15" w:type="dxa"/>
+          <w:right w:w="15" w:type="dxa"/>
+        </w:tblCellMar>
+        <w:tblLook w:val="04A0" w:firstRow="1" w:lastRow="0" w:firstColumn="1" w:lastColumn="0" w:noHBand="0" w:noVBand="1"/>
+      </w:tblPr>
+      <w:tblGrid>
+        <w:gridCol w:w="175"/>
+        <w:gridCol w:w="7617"/>
+      </w:tblGrid>
+      <w:tr>
+        <w:trPr>
+          <w:tblCellSpacing w:w="15" w:type="dxa"/>
+        </w:trPr>
+        <w:tc>
+          <w:tcPr>
+            <w:tcW w:w="0" w:type="auto"/>
+            <w:tcBorders>
+              <w:top w:val="nil"/>
+              <w:left w:val="nil"/>
+              <w:bottom w:val="nil"/>
+              <w:right w:val="nil"/>
+            </w:tcBorders>
+            <w:vAlign w:val="center"/>
+            <w:hideMark/>
+          </w:tcPr>
+          <w:p>
+            <w:pPr>
+              <w:spacing w:after="0" w:line="240" w:lineRule="auto"/>
+              <w:jc w:val="center"/>
+              <w:rPr>
+                <w:rFonts w:ascii="inherit" w:eastAsia="Times New Roman" w:hAnsi="inherit" w:cs="Times New Roman"/>
+                <w:sz w:val="18"/>
+                <w:szCs w:val="18"/>
+              </w:rPr>
+            </w:pPr>
+            <w:r>
+              <w:rPr>
+                <w:rFonts w:ascii="inherit" w:eastAsia="Times New Roman" w:hAnsi="inherit" w:cs="Times New Roman"/>
+                <w:sz w:val="18"/>
+                <w:szCs w:val="18"/>
+              </w:rPr>
+              <w:t>1</w:t>
+            </w:r>
+          </w:p>
+          <w:p>
+            <w:pPr>
+              <w:spacing w:after="0" w:line="240" w:lineRule="auto"/>
+              <w:jc w:val="center"/>
+              <w:rPr>
+                <w:rFonts w:ascii="inherit" w:eastAsia="Times New Roman" w:hAnsi="inherit" w:cs="Times New Roman"/>
+                <w:sz w:val="18"/>
+                <w:szCs w:val="18"/>
+              </w:rPr>
+            </w:pPr>
+            <w:r>
+              <w:rPr>
+                <w:rFonts w:ascii="inherit" w:eastAsia="Times New Roman" w:hAnsi="inherit" w:cs="Times New Roman"/>
+                <w:sz w:val="18"/>
+                <w:szCs w:val="18"/>
+              </w:rPr>
+              <w:t>2</w:t>
+            </w:r>
+          </w:p>
+          <w:p>
+            <w:pPr>
+              <w:spacing w:after="0" w:line="240" w:lineRule="auto"/>
+              <w:jc w:val="center"/>
+              <w:rPr>
+                <w:rFonts w:ascii="inherit" w:eastAsia="Times New Roman" w:hAnsi="inherit" w:cs="Times New Roman"/>
+                <w:sz w:val="18"/>
+                <w:szCs w:val="18"/>
+              </w:rPr>
+            </w:pPr>
+            <w:r>
+              <w:rPr>
+                <w:rFonts w:ascii="inherit" w:eastAsia="Times New Roman" w:hAnsi="inherit" w:cs="Times New Roman"/>
+                <w:sz w:val="18"/>
+                <w:szCs w:val="18"/>
+              </w:rPr>
+              <w:t>3</w:t>
+            </w:r>
+          </w:p>
+          <w:p>
+            <w:pPr>
+              <w:spacing w:after="0" w:line="240" w:lineRule="auto"/>
+              <w:jc w:val="center"/>
+              <w:rPr>
+                <w:rFonts w:ascii="inherit" w:eastAsia="Times New Roman" w:hAnsi="inherit" w:cs="Times New Roman"/>
+                <w:sz w:val="18"/>
+                <w:szCs w:val="18"/>
+              </w:rPr>
+            </w:pPr>
+            <w:r>
+              <w:rPr>
+                <w:rFonts w:ascii="inherit" w:eastAsia="Times New Roman" w:hAnsi="inherit" w:cs="Times New Roman"/>
+                <w:sz w:val="18"/>
+                <w:szCs w:val="18"/>
+              </w:rPr>
+              <w:t>4</w:t>
+            </w:r>
+          </w:p>
+          <w:p>
+            <w:pPr>
+              <w:spacing w:after="0" w:line="240" w:lineRule="auto"/>
+              <w:jc w:val="center"/>
+              <w:rPr>
+                <w:rFonts w:ascii="inherit" w:eastAsia="Times New Roman" w:hAnsi="inherit" w:cs="Times New Roman"/>
+                <w:sz w:val="18"/>
+                <w:szCs w:val="18"/>
+              </w:rPr>
+            </w:pPr>
+            <w:r>
+              <w:rPr>
+                <w:rFonts w:ascii="inherit" w:eastAsia="Times New Roman" w:hAnsi="inherit" w:cs="Times New Roman"/>
+                <w:sz w:val="18"/>
+                <w:szCs w:val="18"/>
+              </w:rPr>
+              <w:t>5</w:t>
+            </w:r>
+          </w:p>
+          <w:p>
+            <w:pPr>
+              <w:spacing w:after="0" w:line="240" w:lineRule="auto"/>
+              <w:jc w:val="center"/>
+              <w:rPr>
+                <w:rFonts w:ascii="inherit" w:eastAsia="Times New Roman" w:hAnsi="inherit" w:cs="Times New Roman"/>
+                <w:sz w:val="18"/>
+                <w:szCs w:val="18"/>
+              </w:rPr>
+            </w:pPr>
+            <w:r>
+              <w:rPr>
+                <w:rFonts w:ascii="inherit" w:eastAsia="Times New Roman" w:hAnsi="inherit" w:cs="Times New Roman"/>
+                <w:sz w:val="18"/>
+                <w:szCs w:val="18"/>
+              </w:rPr>
+              <w:t>6</w:t>
+            </w:r>
+          </w:p>
+          <w:p>
+            <w:pPr>
+              <w:spacing w:after="0" w:line="240" w:lineRule="auto"/>
+              <w:jc w:val="center"/>
+              <w:rPr>
+                <w:rFonts w:ascii="inherit" w:eastAsia="Times New Roman" w:hAnsi="inherit" w:cs="Times New Roman"/>
+                <w:sz w:val="18"/>
+                <w:szCs w:val="18"/>
+              </w:rPr>
+            </w:pPr>
+            <w:r>
+              <w:rPr>
+                <w:rFonts w:ascii="inherit" w:eastAsia="Times New Roman" w:hAnsi="inherit" w:cs="Times New Roman"/>
+                <w:sz w:val="18"/>
+                <w:szCs w:val="18"/>
+              </w:rPr>
+              <w:t>7</w:t>
+            </w:r>
+          </w:p>
+          <w:p>
+            <w:pPr>
+              <w:spacing w:after="0" w:line="240" w:lineRule="auto"/>
+              <w:jc w:val="center"/>
+              <w:rPr>
+                <w:rFonts w:ascii="inherit" w:eastAsia="Times New Roman" w:hAnsi="inherit" w:cs="Times New Roman"/>
+                <w:sz w:val="18"/>
+                <w:szCs w:val="18"/>
+              </w:rPr>
+            </w:pPr>
+            <w:r>
+              <w:rPr>
+                <w:rFonts w:ascii="inherit" w:eastAsia="Times New Roman" w:hAnsi="inherit" w:cs="Times New Roman"/>
+                <w:sz w:val="18"/>
+                <w:szCs w:val="18"/>
+              </w:rPr>
+              <w:t>8</w:t>
+            </w:r>
+          </w:p>
+          <w:p>
+            <w:pPr>
+              <w:spacing w:after="0" w:line="240" w:lineRule="auto"/>
+              <w:jc w:val="center"/>
+              <w:rPr>
+                <w:rFonts w:ascii="inherit" w:eastAsia="Times New Roman" w:hAnsi="inherit" w:cs="Times New Roman"/>
+                <w:sz w:val="18"/>
+                <w:szCs w:val="18"/>
+              </w:rPr>
+            </w:pPr>
+            <w:r>
+              <w:rPr>
+                <w:rFonts w:ascii="inherit" w:eastAsia="Times New Roman" w:hAnsi="inherit" w:cs="Times New Roman"/>
+                <w:sz w:val="18"/>
+                <w:szCs w:val="18"/>
+              </w:rPr>
+              <w:t>9</w:t>
+            </w:r>
+          </w:p>
+        </w:tc>
+        <w:tc>
+          <w:tcPr>
+            <w:tcW w:w="7572" w:type="dxa"/>
+            <w:tcBorders>
+              <w:top w:val="nil"/>
+              <w:left w:val="nil"/>
+              <w:bottom w:val="nil"/>
+              <w:right w:val="nil"/>
+            </w:tcBorders>
+            <w:vAlign w:val="center"/>
+            <w:hideMark/>
+          </w:tcPr>
+          <w:p>
+            <w:pPr>
+              <w:spacing w:after="0" w:line="240" w:lineRule="auto"/>
+              <w:rPr>
+                <w:rFonts w:ascii="inherit" w:eastAsia="Times New Roman" w:hAnsi="inherit" w:cs="Times New Roman"/>
+                <w:color w:val="000000"/>
+                <w:sz w:val="18"/>
+                <w:szCs w:val="18"/>
+              </w:rPr>
+            </w:pPr>
+            <w:r>
+              <w:rPr>
+                <w:rFonts w:ascii="inherit" w:eastAsia="Times New Roman" w:hAnsi="inherit" w:cs="Times New Roman"/>
+                <w:color w:val="000000"/>
+                <w:sz w:val="18"/>
+                <w:szCs w:val="18"/>
+              </w:rPr>
+              <w:t xml:space="preserve">SELECT </w:t>
+            </w:r>
+            <w:proofErr w:type="spellStart"/>
+            <w:r>
+              <w:rPr>
+                <w:rFonts w:ascii="inherit" w:eastAsia="Times New Roman" w:hAnsi="inherit" w:cs="Times New Roman"/>
+                <w:color w:val="000000"/>
+                <w:sz w:val="18"/>
+                <w:szCs w:val="18"/>
+              </w:rPr>
+              <w:t>c.ClientName</w:t>
+            </w:r>
+            <w:proofErr w:type="spellEnd"/>
+            <w:r>
+              <w:rPr>
+                <w:rFonts w:ascii="inherit" w:eastAsia="Times New Roman" w:hAnsi="inherit" w:cs="Times New Roman"/>
+                <w:color w:val="000000"/>
+                <w:sz w:val="18"/>
+                <w:szCs w:val="18"/>
+              </w:rPr>
+              <w:t xml:space="preserve">, </w:t>
+            </w:r>
+            <w:proofErr w:type="spellStart"/>
+            <w:r>
+              <w:rPr>
+                <w:rFonts w:ascii="inherit" w:eastAsia="Times New Roman" w:hAnsi="inherit" w:cs="Times New Roman"/>
+                <w:color w:val="000000"/>
+                <w:sz w:val="18"/>
+                <w:szCs w:val="18"/>
+              </w:rPr>
+              <w:t>ph.PhoneNumber</w:t>
+            </w:r>
+            <w:proofErr w:type="spellEnd"/>
+          </w:p>
+          <w:p>
+            <w:pPr>
+              <w:spacing w:after="0" w:line="240" w:lineRule="auto"/>
+              <w:rPr>
+                <w:rFonts w:ascii="inherit" w:eastAsia="Times New Roman" w:hAnsi="inherit" w:cs="Times New Roman"/>
+                <w:color w:val="000000"/>
+                <w:sz w:val="18"/>
+                <w:szCs w:val="18"/>
+              </w:rPr>
+            </w:pPr>
+            <w:r>
+              <w:rPr>
+                <w:rFonts w:ascii="inherit" w:eastAsia="Times New Roman" w:hAnsi="inherit" w:cs="Times New Roman"/>
+                <w:color w:val="000000"/>
+                <w:sz w:val="18"/>
+                <w:szCs w:val="18"/>
+              </w:rPr>
+              <w:t xml:space="preserve">FROM Clients c </w:t>
+            </w:r>
+          </w:p>
+          <w:p>
+            <w:pPr>
+              <w:spacing w:after="0" w:line="240" w:lineRule="auto"/>
+              <w:rPr>
+                <w:rFonts w:ascii="inherit" w:eastAsia="Times New Roman" w:hAnsi="inherit" w:cs="Times New Roman"/>
+                <w:color w:val="000000"/>
+                <w:sz w:val="18"/>
+                <w:szCs w:val="18"/>
+              </w:rPr>
+            </w:pPr>
+            <w:r>
+              <w:rPr>
+                <w:rFonts w:ascii="inherit" w:eastAsia="Times New Roman" w:hAnsi="inherit" w:cs="Times New Roman"/>
+                <w:color w:val="000000"/>
+                <w:sz w:val="18"/>
+                <w:szCs w:val="18"/>
+              </w:rPr>
+              <w:t xml:space="preserve">JOIN Phones </w:t>
+            </w:r>
+            <w:proofErr w:type="spellStart"/>
+            <w:r>
+              <w:rPr>
+                <w:rFonts w:ascii="inherit" w:eastAsia="Times New Roman" w:hAnsi="inherit" w:cs="Times New Roman"/>
+                <w:color w:val="000000"/>
+                <w:sz w:val="18"/>
+                <w:szCs w:val="18"/>
+              </w:rPr>
+              <w:t>ph</w:t>
+            </w:r>
+            <w:proofErr w:type="spellEnd"/>
+            <w:r>
+              <w:rPr>
+                <w:rFonts w:ascii="inherit" w:eastAsia="Times New Roman" w:hAnsi="inherit" w:cs="Times New Roman"/>
+                <w:color w:val="000000"/>
+                <w:sz w:val="18"/>
+                <w:szCs w:val="18"/>
+              </w:rPr>
+              <w:t xml:space="preserve"> ON </w:t>
+            </w:r>
+            <w:proofErr w:type="spellStart"/>
+            <w:r>
+              <w:rPr>
+                <w:rFonts w:ascii="inherit" w:eastAsia="Times New Roman" w:hAnsi="inherit" w:cs="Times New Roman"/>
+                <w:color w:val="000000"/>
+                <w:sz w:val="18"/>
+                <w:szCs w:val="18"/>
+              </w:rPr>
+              <w:t>c.ClientGuid</w:t>
+            </w:r>
+            <w:proofErr w:type="spellEnd"/>
+            <w:r>
+              <w:rPr>
+                <w:rFonts w:ascii="inherit" w:eastAsia="Times New Roman" w:hAnsi="inherit" w:cs="Times New Roman"/>
+                <w:color w:val="000000"/>
+                <w:sz w:val="18"/>
+                <w:szCs w:val="18"/>
+              </w:rPr>
+              <w:t xml:space="preserve"> = </w:t>
+            </w:r>
+            <w:proofErr w:type="spellStart"/>
+            <w:r>
+              <w:rPr>
+                <w:rFonts w:ascii="inherit" w:eastAsia="Times New Roman" w:hAnsi="inherit" w:cs="Times New Roman"/>
+                <w:color w:val="000000"/>
+                <w:sz w:val="18"/>
+                <w:szCs w:val="18"/>
+              </w:rPr>
+              <w:t>ph.ClientGuid</w:t>
+            </w:r>
+            <w:proofErr w:type="spellEnd"/>
+          </w:p>
+          <w:p>
+            <w:pPr>
+              <w:spacing w:after="0" w:line="240" w:lineRule="auto"/>
+              <w:rPr>
+                <w:rFonts w:ascii="inherit" w:eastAsia="Times New Roman" w:hAnsi="inherit" w:cs="Times New Roman"/>
+                <w:color w:val="000000"/>
+                <w:sz w:val="18"/>
+                <w:szCs w:val="18"/>
+              </w:rPr>
+            </w:pPr>
+            <w:r>
+              <w:rPr>
+                <w:rFonts w:ascii="inherit" w:eastAsia="Times New Roman" w:hAnsi="inherit" w:cs="Times New Roman"/>
+                <w:color w:val="000000"/>
+                <w:sz w:val="18"/>
+                <w:szCs w:val="18"/>
+              </w:rPr>
+              <w:t xml:space="preserve">  AND </w:t>
+            </w:r>
+            <w:proofErr w:type="spellStart"/>
+            <w:r>
+              <w:rPr>
+                <w:rFonts w:ascii="inherit" w:eastAsia="Times New Roman" w:hAnsi="inherit" w:cs="Times New Roman"/>
+                <w:color w:val="000000"/>
+                <w:sz w:val="18"/>
+                <w:szCs w:val="18"/>
+              </w:rPr>
+              <w:t>ph.PhoneNumber</w:t>
+            </w:r>
+            <w:proofErr w:type="spellEnd"/>
+            <w:r>
+              <w:rPr>
+                <w:rFonts w:ascii="inherit" w:eastAsia="Times New Roman" w:hAnsi="inherit" w:cs="Times New Roman"/>
+                <w:color w:val="000000"/>
+                <w:sz w:val="18"/>
+                <w:szCs w:val="18"/>
+              </w:rPr>
+              <w:t xml:space="preserve"> = (</w:t>
+            </w:r>
+          </w:p>
+          <w:p>
+            <w:pPr>
+              <w:spacing w:after="0" w:line="240" w:lineRule="auto"/>
+              <w:rPr>
+                <w:rFonts w:ascii="inherit" w:eastAsia="Times New Roman" w:hAnsi="inherit" w:cs="Times New Roman"/>
+                <w:color w:val="000000"/>
+                <w:sz w:val="18"/>
+                <w:szCs w:val="18"/>
+              </w:rPr>
+            </w:pPr>
+            <w:r>
+              <w:rPr>
+                <w:rFonts w:ascii="inherit" w:eastAsia="Times New Roman" w:hAnsi="inherit" w:cs="Times New Roman"/>
+                <w:color w:val="000000"/>
+                <w:sz w:val="18"/>
+                <w:szCs w:val="18"/>
+              </w:rPr>
+              <w:t xml:space="preserve">    SELECT TOP 1 </w:t>
+            </w:r>
+            <w:proofErr w:type="spellStart"/>
+            <w:r>
+              <w:rPr>
+                <w:rFonts w:ascii="inherit" w:eastAsia="Times New Roman" w:hAnsi="inherit" w:cs="Times New Roman"/>
+                <w:color w:val="000000"/>
+                <w:sz w:val="18"/>
+                <w:szCs w:val="18"/>
+              </w:rPr>
+              <w:t>p.PhoneNumber</w:t>
+            </w:r>
+            <w:proofErr w:type="spellEnd"/>
+          </w:p>
+          <w:p>
+            <w:pPr>
+              <w:spacing w:after="0" w:line="240" w:lineRule="auto"/>
+              <w:rPr>
+                <w:rFonts w:ascii="inherit" w:eastAsia="Times New Roman" w:hAnsi="inherit" w:cs="Times New Roman"/>
+                <w:color w:val="000000"/>
+                <w:sz w:val="18"/>
+                <w:szCs w:val="18"/>
+              </w:rPr>
+            </w:pPr>
+            <w:r>
+              <w:rPr>
+                <w:rFonts w:ascii="inherit" w:eastAsia="Times New Roman" w:hAnsi="inherit" w:cs="Times New Roman"/>
+                <w:color w:val="000000"/>
+                <w:sz w:val="18"/>
+                <w:szCs w:val="18"/>
+              </w:rPr>
+              <w:t xml:space="preserve">    FROM Phones p </w:t>
+            </w:r>
+          </w:p>
+          <w:p>
+            <w:pPr>
+              <w:spacing w:after="0" w:line="240" w:lineRule="auto"/>
+              <w:rPr>
+                <w:rFonts w:ascii="inherit" w:eastAsia="Times New Roman" w:hAnsi="inherit" w:cs="Times New Roman"/>
+                <w:color w:val="000000"/>
+                <w:sz w:val="18"/>
+                <w:szCs w:val="18"/>
+              </w:rPr>
+            </w:pPr>
+            <w:r>
+              <w:rPr>
+                <w:rFonts w:ascii="inherit" w:eastAsia="Times New Roman" w:hAnsi="inherit" w:cs="Times New Roman"/>
+                <w:color w:val="000000"/>
+                <w:sz w:val="18"/>
+                <w:szCs w:val="18"/>
+              </w:rPr>
+              <w:t xml:space="preserve">    WHERE </w:t>
+            </w:r>
+            <w:proofErr w:type="spellStart"/>
+            <w:r>
+              <w:rPr>
+                <w:rFonts w:ascii="inherit" w:eastAsia="Times New Roman" w:hAnsi="inherit" w:cs="Times New Roman"/>
+                <w:color w:val="000000"/>
+                <w:sz w:val="18"/>
+                <w:szCs w:val="18"/>
+              </w:rPr>
+              <w:t>p.ClientGuid</w:t>
+            </w:r>
+            <w:proofErr w:type="spellEnd"/>
+            <w:r>
+              <w:rPr>
+                <w:rFonts w:ascii="inherit" w:eastAsia="Times New Roman" w:hAnsi="inherit" w:cs="Times New Roman"/>
+                <w:color w:val="000000"/>
+                <w:sz w:val="18"/>
+                <w:szCs w:val="18"/>
+              </w:rPr>
+              <w:t xml:space="preserve"> = </w:t>
+            </w:r>
+            <w:proofErr w:type="spellStart"/>
+            <w:r>
+              <w:rPr>
+                <w:rFonts w:ascii="inherit" w:eastAsia="Times New Roman" w:hAnsi="inherit" w:cs="Times New Roman"/>
+                <w:color w:val="000000"/>
+                <w:sz w:val="18"/>
+                <w:szCs w:val="18"/>
+              </w:rPr>
+              <w:t>c.ClientGuid</w:t>
+            </w:r>
+            <w:proofErr w:type="spellEnd"/>
+            <w:r>
+              <w:rPr>
+                <w:rFonts w:ascii="inherit" w:eastAsia="Times New Roman" w:hAnsi="inherit" w:cs="Times New Roman"/>
+                <w:color w:val="000000"/>
+                <w:sz w:val="18"/>
+                <w:szCs w:val="18"/>
+              </w:rPr>
+              <w:t xml:space="preserve"> </w:t>
+            </w:r>
+          </w:p>
+          <w:p>
+            <w:pPr>
+              <w:spacing w:after="0" w:line="240" w:lineRule="auto"/>
+              <w:rPr>
+                <w:rFonts w:ascii="inherit" w:eastAsia="Times New Roman" w:hAnsi="inherit" w:cs="Times New Roman"/>
+                <w:color w:val="000000"/>
+                <w:sz w:val="18"/>
+                <w:szCs w:val="18"/>
+              </w:rPr>
+            </w:pPr>
+            <w:r>
+              <w:rPr>
+                <w:rFonts w:ascii="inherit" w:eastAsia="Times New Roman" w:hAnsi="inherit" w:cs="Times New Roman"/>
+                <w:color w:val="000000"/>
+                <w:sz w:val="18"/>
+                <w:szCs w:val="18"/>
+              </w:rPr>
+              <w:t xml:space="preserve">    ORDER BY </w:t>
+            </w:r>
+            <w:proofErr w:type="spellStart"/>
+            <w:r>
+              <w:rPr>
+                <w:rFonts w:ascii="inherit" w:eastAsia="Times New Roman" w:hAnsi="inherit" w:cs="Times New Roman"/>
+                <w:color w:val="000000"/>
+                <w:sz w:val="18"/>
+                <w:szCs w:val="18"/>
+              </w:rPr>
+              <w:t>p.PhonePriority</w:t>
+            </w:r>
+            <w:proofErr w:type="spellEnd"/>
+          </w:p>
+          <w:p>
+            <w:pPr>
+              <w:spacing w:after="0" w:line="240" w:lineRule="auto"/>
+              <w:rPr>
+                <w:rFonts w:ascii="inherit" w:eastAsia="Times New Roman" w:hAnsi="inherit" w:cs="Times New Roman"/>
+                <w:color w:val="000000"/>
+                <w:sz w:val="18"/>
+                <w:szCs w:val="18"/>
+              </w:rPr>
+            </w:pPr>
+            <w:r>
+              <w:rPr>
+                <w:rFonts w:ascii="inherit" w:eastAsia="Times New Roman" w:hAnsi="inherit" w:cs="Times New Roman"/>
+                <w:color w:val="000000"/>
+                <w:sz w:val="18"/>
+                <w:szCs w:val="18"/>
+              </w:rPr>
+              <w:t>    );</w:t>
+            </w:r>
+          </w:p>
+        </w:tc>
+      </w:tr>
+    </w:tbl>
+    <w:p>
+      <w:pPr>
+        <w:shd w:val="clear" w:color="auto" w:fill="FFFFFF"/>
+        <w:spacing w:after="360" w:line="240" w:lineRule="auto"/>
+        <w:rPr>
+          <w:rFonts w:ascii="Helvetica" w:eastAsia="Times New Roman" w:hAnsi="Helvetica" w:cs="Helvetica"/>
+          <w:color w:val="333333"/>
+          <w:sz w:val="24"/>
+          <w:szCs w:val="24"/>
+        </w:rPr>
+      </w:pPr>
+      <w:r>
+        <w:rPr>
+          <w:rFonts w:ascii="Helvetica" w:eastAsia="Times New Roman" w:hAnsi="Helvetica" w:cs="Helvetica"/>
+          <w:b/>
+          <w:bCs/>
+          <w:color w:val="333333"/>
+          <w:sz w:val="24"/>
+          <w:szCs w:val="24"/>
+        </w:rPr>
+        <w:t>2. Using CROSS APPLY operator</w:t>
+      </w:r>
+    </w:p>
+    <w:tbl>
+      <w:tblPr>
+        <w:tblW w:w="0" w:type="auto"/>
+        <w:tblCellSpacing w:w="15" w:type="dxa"/>
+        <w:tblCellMar>
+          <w:top w:w="15" w:type="dxa"/>
+          <w:left w:w="15" w:type="dxa"/>
+          <w:bottom w:w="15" w:type="dxa"/>
+          <w:right w:w="15" w:type="dxa"/>
+        </w:tblCellMar>
+        <w:tblLook w:val="04A0" w:firstRow="1" w:lastRow="0" w:firstColumn="1" w:lastColumn="0" w:noHBand="0" w:noVBand="1"/>
+      </w:tblPr>
+      <w:tblGrid>
+        <w:gridCol w:w="175"/>
+        <w:gridCol w:w="7617"/>
+      </w:tblGrid>
+      <w:tr>
+        <w:trPr>
+          <w:tblCellSpacing w:w="15" w:type="dxa"/>
+        </w:trPr>
+        <w:tc>
+          <w:tcPr>
+            <w:tcW w:w="0" w:type="auto"/>
+            <w:tcBorders>
+              <w:top w:val="nil"/>
+              <w:left w:val="nil"/>
+              <w:bottom w:val="nil"/>
+              <w:right w:val="nil"/>
+            </w:tcBorders>
+            <w:vAlign w:val="center"/>
+            <w:hideMark/>
+          </w:tcPr>
+          <w:p>
+            <w:pPr>
+              <w:spacing w:after="0" w:line="240" w:lineRule="auto"/>
+              <w:jc w:val="center"/>
+              <w:rPr>
+                <w:rFonts w:ascii="inherit" w:eastAsia="Times New Roman" w:hAnsi="inherit" w:cs="Times New Roman"/>
+                <w:sz w:val="18"/>
+                <w:szCs w:val="18"/>
+              </w:rPr>
+            </w:pPr>
+            <w:r>
+              <w:rPr>
+                <w:rFonts w:ascii="inherit" w:eastAsia="Times New Roman" w:hAnsi="inherit" w:cs="Times New Roman"/>
+                <w:sz w:val="18"/>
+                <w:szCs w:val="18"/>
+              </w:rPr>
+              <w:t>1</w:t>
+            </w:r>
+          </w:p>
+          <w:p>
+            <w:pPr>
+              <w:spacing w:after="0" w:line="240" w:lineRule="auto"/>
+              <w:jc w:val="center"/>
+              <w:rPr>
+                <w:rFonts w:ascii="inherit" w:eastAsia="Times New Roman" w:hAnsi="inherit" w:cs="Times New Roman"/>
+                <w:sz w:val="18"/>
+                <w:szCs w:val="18"/>
+              </w:rPr>
+            </w:pPr>
+            <w:r>
+              <w:rPr>
+                <w:rFonts w:ascii="inherit" w:eastAsia="Times New Roman" w:hAnsi="inherit" w:cs="Times New Roman"/>
+                <w:sz w:val="18"/>
+                <w:szCs w:val="18"/>
+              </w:rPr>
+              <w:t>2</w:t>
+            </w:r>
+          </w:p>
+          <w:p>
+            <w:pPr>
+              <w:spacing w:after="0" w:line="240" w:lineRule="auto"/>
+              <w:jc w:val="center"/>
+              <w:rPr>
+                <w:rFonts w:ascii="inherit" w:eastAsia="Times New Roman" w:hAnsi="inherit" w:cs="Times New Roman"/>
+                <w:sz w:val="18"/>
+                <w:szCs w:val="18"/>
+              </w:rPr>
+            </w:pPr>
+            <w:r>
+              <w:rPr>
+                <w:rFonts w:ascii="inherit" w:eastAsia="Times New Roman" w:hAnsi="inherit" w:cs="Times New Roman"/>
+                <w:sz w:val="18"/>
+                <w:szCs w:val="18"/>
+              </w:rPr>
+              <w:t>3</w:t>
+            </w:r>
+          </w:p>
+          <w:p>
+            <w:pPr>
+              <w:spacing w:after="0" w:line="240" w:lineRule="auto"/>
+              <w:jc w:val="center"/>
+              <w:rPr>
+                <w:rFonts w:ascii="inherit" w:eastAsia="Times New Roman" w:hAnsi="inherit" w:cs="Times New Roman"/>
+                <w:sz w:val="18"/>
+                <w:szCs w:val="18"/>
+              </w:rPr>
+            </w:pPr>
+            <w:r>
+              <w:rPr>
+                <w:rFonts w:ascii="inherit" w:eastAsia="Times New Roman" w:hAnsi="inherit" w:cs="Times New Roman"/>
+                <w:sz w:val="18"/>
+                <w:szCs w:val="18"/>
+              </w:rPr>
+              <w:t>4</w:t>
+            </w:r>
+          </w:p>
+          <w:p>
+            <w:pPr>
+              <w:spacing w:after="0" w:line="240" w:lineRule="auto"/>
+              <w:jc w:val="center"/>
+              <w:rPr>
+                <w:rFonts w:ascii="inherit" w:eastAsia="Times New Roman" w:hAnsi="inherit" w:cs="Times New Roman"/>
+                <w:sz w:val="18"/>
+                <w:szCs w:val="18"/>
+              </w:rPr>
+            </w:pPr>
+            <w:r>
+              <w:rPr>
+                <w:rFonts w:ascii="inherit" w:eastAsia="Times New Roman" w:hAnsi="inherit" w:cs="Times New Roman"/>
+                <w:sz w:val="18"/>
+                <w:szCs w:val="18"/>
+              </w:rPr>
+              <w:t>5</w:t>
+            </w:r>
+          </w:p>
+          <w:p>
+            <w:pPr>
+              <w:spacing w:after="0" w:line="240" w:lineRule="auto"/>
+              <w:jc w:val="center"/>
+              <w:rPr>
+                <w:rFonts w:ascii="inherit" w:eastAsia="Times New Roman" w:hAnsi="inherit" w:cs="Times New Roman"/>
+                <w:sz w:val="18"/>
+                <w:szCs w:val="18"/>
+              </w:rPr>
+            </w:pPr>
+            <w:r>
+              <w:rPr>
+                <w:rFonts w:ascii="inherit" w:eastAsia="Times New Roman" w:hAnsi="inherit" w:cs="Times New Roman"/>
+                <w:sz w:val="18"/>
+                <w:szCs w:val="18"/>
+              </w:rPr>
+              <w:t>6</w:t>
+            </w:r>
+          </w:p>
+          <w:p>
+            <w:pPr>
+              <w:spacing w:after="0" w:line="240" w:lineRule="auto"/>
+              <w:jc w:val="center"/>
+              <w:rPr>
+                <w:rFonts w:ascii="inherit" w:eastAsia="Times New Roman" w:hAnsi="inherit" w:cs="Times New Roman"/>
+                <w:sz w:val="18"/>
+                <w:szCs w:val="18"/>
+              </w:rPr>
+            </w:pPr>
+            <w:r>
+              <w:rPr>
+                <w:rFonts w:ascii="inherit" w:eastAsia="Times New Roman" w:hAnsi="inherit" w:cs="Times New Roman"/>
+                <w:sz w:val="18"/>
+                <w:szCs w:val="18"/>
+              </w:rPr>
+              <w:t>7</w:t>
+            </w:r>
+          </w:p>
+          <w:p>
+            <w:pPr>
+              <w:spacing w:after="0" w:line="240" w:lineRule="auto"/>
+              <w:jc w:val="center"/>
+              <w:rPr>
+                <w:rFonts w:ascii="inherit" w:eastAsia="Times New Roman" w:hAnsi="inherit" w:cs="Times New Roman"/>
+                <w:sz w:val="18"/>
+                <w:szCs w:val="18"/>
+              </w:rPr>
+            </w:pPr>
+            <w:r>
+              <w:rPr>
+                <w:rFonts w:ascii="inherit" w:eastAsia="Times New Roman" w:hAnsi="inherit" w:cs="Times New Roman"/>
+                <w:sz w:val="18"/>
+                <w:szCs w:val="18"/>
+              </w:rPr>
+              <w:t>8</w:t>
+            </w:r>
+          </w:p>
+        </w:tc>
+        <w:tc>
+          <w:tcPr>
+            <w:tcW w:w="7572" w:type="dxa"/>
+            <w:tcBorders>
+              <w:top w:val="nil"/>
+              <w:left w:val="nil"/>
+              <w:bottom w:val="nil"/>
+              <w:right w:val="nil"/>
+            </w:tcBorders>
+            <w:vAlign w:val="center"/>
+            <w:hideMark/>
+          </w:tcPr>
+          <w:p>
+            <w:pPr>
+              <w:spacing w:after="0" w:line="240" w:lineRule="auto"/>
+              <w:rPr>
+                <w:rFonts w:ascii="inherit" w:eastAsia="Times New Roman" w:hAnsi="inherit" w:cs="Times New Roman"/>
+                <w:color w:val="000000"/>
+                <w:sz w:val="18"/>
+                <w:szCs w:val="18"/>
+              </w:rPr>
+            </w:pPr>
+            <w:r>
+              <w:rPr>
+                <w:rFonts w:ascii="inherit" w:eastAsia="Times New Roman" w:hAnsi="inherit" w:cs="Times New Roman"/>
+                <w:color w:val="000000"/>
+                <w:sz w:val="18"/>
+                <w:szCs w:val="18"/>
+              </w:rPr>
+              <w:t xml:space="preserve">SELECT </w:t>
+            </w:r>
+            <w:proofErr w:type="spellStart"/>
+            <w:r>
+              <w:rPr>
+                <w:rFonts w:ascii="inherit" w:eastAsia="Times New Roman" w:hAnsi="inherit" w:cs="Times New Roman"/>
+                <w:color w:val="000000"/>
+                <w:sz w:val="18"/>
+                <w:szCs w:val="18"/>
+              </w:rPr>
+              <w:t>c.ClientName</w:t>
+            </w:r>
+            <w:proofErr w:type="spellEnd"/>
+            <w:r>
+              <w:rPr>
+                <w:rFonts w:ascii="inherit" w:eastAsia="Times New Roman" w:hAnsi="inherit" w:cs="Times New Roman"/>
+                <w:color w:val="000000"/>
+                <w:sz w:val="18"/>
+                <w:szCs w:val="18"/>
+              </w:rPr>
+              <w:t xml:space="preserve">, </w:t>
+            </w:r>
+            <w:proofErr w:type="spellStart"/>
+            <w:r>
+              <w:rPr>
+                <w:rFonts w:ascii="inherit" w:eastAsia="Times New Roman" w:hAnsi="inherit" w:cs="Times New Roman"/>
+                <w:color w:val="000000"/>
+                <w:sz w:val="18"/>
+                <w:szCs w:val="18"/>
+              </w:rPr>
+              <w:t>ph.PhoneNumber</w:t>
+            </w:r>
+            <w:proofErr w:type="spellEnd"/>
+          </w:p>
+          <w:p>
+            <w:pPr>
+              <w:spacing w:after="0" w:line="240" w:lineRule="auto"/>
+              <w:rPr>
+                <w:rFonts w:ascii="inherit" w:eastAsia="Times New Roman" w:hAnsi="inherit" w:cs="Times New Roman"/>
+                <w:color w:val="000000"/>
+                <w:sz w:val="18"/>
+                <w:szCs w:val="18"/>
+              </w:rPr>
+            </w:pPr>
+            <w:r>
+              <w:rPr>
+                <w:rFonts w:ascii="inherit" w:eastAsia="Times New Roman" w:hAnsi="inherit" w:cs="Times New Roman"/>
+                <w:color w:val="000000"/>
+                <w:sz w:val="18"/>
+                <w:szCs w:val="18"/>
+              </w:rPr>
+              <w:t xml:space="preserve">FROM Clients c </w:t>
+            </w:r>
+          </w:p>
+          <w:p>
+            <w:pPr>
+              <w:spacing w:after="0" w:line="240" w:lineRule="auto"/>
+              <w:rPr>
+                <w:rFonts w:ascii="inherit" w:eastAsia="Times New Roman" w:hAnsi="inherit" w:cs="Times New Roman"/>
+                <w:color w:val="000000"/>
+                <w:sz w:val="18"/>
+                <w:szCs w:val="18"/>
+              </w:rPr>
+            </w:pPr>
+            <w:r>
+              <w:rPr>
+                <w:rFonts w:ascii="inherit" w:eastAsia="Times New Roman" w:hAnsi="inherit" w:cs="Times New Roman"/>
+                <w:color w:val="000000"/>
+                <w:sz w:val="18"/>
+                <w:szCs w:val="18"/>
+              </w:rPr>
+              <w:t>CROSS APPLY (</w:t>
+            </w:r>
+          </w:p>
+          <w:p>
+            <w:pPr>
+              <w:spacing w:after="0" w:line="240" w:lineRule="auto"/>
+              <w:rPr>
+                <w:rFonts w:ascii="inherit" w:eastAsia="Times New Roman" w:hAnsi="inherit" w:cs="Times New Roman"/>
+                <w:color w:val="000000"/>
+                <w:sz w:val="18"/>
+                <w:szCs w:val="18"/>
+              </w:rPr>
+            </w:pPr>
+            <w:r>
+              <w:rPr>
+                <w:rFonts w:ascii="inherit" w:eastAsia="Times New Roman" w:hAnsi="inherit" w:cs="Times New Roman"/>
+                <w:color w:val="000000"/>
+                <w:sz w:val="18"/>
+                <w:szCs w:val="18"/>
+              </w:rPr>
+              <w:t xml:space="preserve">  SELECT TOP 1 </w:t>
+            </w:r>
+            <w:proofErr w:type="spellStart"/>
+            <w:r>
+              <w:rPr>
+                <w:rFonts w:ascii="inherit" w:eastAsia="Times New Roman" w:hAnsi="inherit" w:cs="Times New Roman"/>
+                <w:color w:val="000000"/>
+                <w:sz w:val="18"/>
+                <w:szCs w:val="18"/>
+              </w:rPr>
+              <w:t>p.PhoneNumber</w:t>
+            </w:r>
+            <w:proofErr w:type="spellEnd"/>
+          </w:p>
+          <w:p>
+            <w:pPr>
+              <w:spacing w:after="0" w:line="240" w:lineRule="auto"/>
+              <w:rPr>
+                <w:rFonts w:ascii="inherit" w:eastAsia="Times New Roman" w:hAnsi="inherit" w:cs="Times New Roman"/>
+                <w:color w:val="000000"/>
+                <w:sz w:val="18"/>
+                <w:szCs w:val="18"/>
+              </w:rPr>
+            </w:pPr>
+            <w:r>
+              <w:rPr>
+                <w:rFonts w:ascii="inherit" w:eastAsia="Times New Roman" w:hAnsi="inherit" w:cs="Times New Roman"/>
+                <w:color w:val="000000"/>
+                <w:sz w:val="18"/>
+                <w:szCs w:val="18"/>
+              </w:rPr>
+              <w:t xml:space="preserve">  FROM Phones p </w:t>
+            </w:r>
+          </w:p>
+          <w:p>
+            <w:pPr>
+              <w:spacing w:after="0" w:line="240" w:lineRule="auto"/>
+              <w:rPr>
+                <w:rFonts w:ascii="inherit" w:eastAsia="Times New Roman" w:hAnsi="inherit" w:cs="Times New Roman"/>
+                <w:color w:val="000000"/>
+                <w:sz w:val="18"/>
+                <w:szCs w:val="18"/>
+              </w:rPr>
+            </w:pPr>
+            <w:r>
+              <w:rPr>
+                <w:rFonts w:ascii="inherit" w:eastAsia="Times New Roman" w:hAnsi="inherit" w:cs="Times New Roman"/>
+                <w:color w:val="000000"/>
+                <w:sz w:val="18"/>
+                <w:szCs w:val="18"/>
+              </w:rPr>
+              <w:t xml:space="preserve">  WHERE </w:t>
+            </w:r>
+            <w:proofErr w:type="spellStart"/>
+            <w:r>
+              <w:rPr>
+                <w:rFonts w:ascii="inherit" w:eastAsia="Times New Roman" w:hAnsi="inherit" w:cs="Times New Roman"/>
+                <w:color w:val="000000"/>
+                <w:sz w:val="18"/>
+                <w:szCs w:val="18"/>
+              </w:rPr>
+              <w:t>p.ClientGuid</w:t>
+            </w:r>
+            <w:proofErr w:type="spellEnd"/>
+            <w:r>
+              <w:rPr>
+                <w:rFonts w:ascii="inherit" w:eastAsia="Times New Roman" w:hAnsi="inherit" w:cs="Times New Roman"/>
+                <w:color w:val="000000"/>
+                <w:sz w:val="18"/>
+                <w:szCs w:val="18"/>
+              </w:rPr>
+              <w:t xml:space="preserve"> = </w:t>
+            </w:r>
+            <w:proofErr w:type="spellStart"/>
+            <w:r>
+              <w:rPr>
+                <w:rFonts w:ascii="inherit" w:eastAsia="Times New Roman" w:hAnsi="inherit" w:cs="Times New Roman"/>
+                <w:color w:val="000000"/>
+                <w:sz w:val="18"/>
+                <w:szCs w:val="18"/>
+              </w:rPr>
+              <w:t>c.ClientGuid</w:t>
+            </w:r>
+            <w:proofErr w:type="spellEnd"/>
+            <w:r>
+              <w:rPr>
+                <w:rFonts w:ascii="inherit" w:eastAsia="Times New Roman" w:hAnsi="inherit" w:cs="Times New Roman"/>
+                <w:color w:val="000000"/>
+                <w:sz w:val="18"/>
+                <w:szCs w:val="18"/>
+              </w:rPr>
+              <w:t xml:space="preserve"> </w:t>
+            </w:r>
+          </w:p>
+          <w:p>
+            <w:pPr>
+              <w:spacing w:after="0" w:line="240" w:lineRule="auto"/>
+              <w:rPr>
+                <w:rFonts w:ascii="inherit" w:eastAsia="Times New Roman" w:hAnsi="inherit" w:cs="Times New Roman"/>
+                <w:color w:val="000000"/>
+                <w:sz w:val="18"/>
+                <w:szCs w:val="18"/>
+              </w:rPr>
+            </w:pPr>
+            <w:r>
+              <w:rPr>
+                <w:rFonts w:ascii="inherit" w:eastAsia="Times New Roman" w:hAnsi="inherit" w:cs="Times New Roman"/>
+                <w:color w:val="000000"/>
+                <w:sz w:val="18"/>
+                <w:szCs w:val="18"/>
+              </w:rPr>
+              <w:t xml:space="preserve">  ORDER BY </w:t>
+            </w:r>
+            <w:proofErr w:type="spellStart"/>
+            <w:r>
+              <w:rPr>
+                <w:rFonts w:ascii="inherit" w:eastAsia="Times New Roman" w:hAnsi="inherit" w:cs="Times New Roman"/>
+                <w:color w:val="000000"/>
+                <w:sz w:val="18"/>
+                <w:szCs w:val="18"/>
+              </w:rPr>
+              <w:t>p.PhonePriority</w:t>
+            </w:r>
+            <w:proofErr w:type="spellEnd"/>
+          </w:p>
+          <w:p>
+            <w:pPr>
+              <w:spacing w:after="0" w:line="240" w:lineRule="auto"/>
+              <w:rPr>
+                <w:rFonts w:ascii="inherit" w:eastAsia="Times New Roman" w:hAnsi="inherit" w:cs="Times New Roman"/>
+                <w:color w:val="000000"/>
+                <w:sz w:val="18"/>
+                <w:szCs w:val="18"/>
+              </w:rPr>
+            </w:pPr>
+            <w:r>
+              <w:rPr>
+                <w:rFonts w:ascii="inherit" w:eastAsia="Times New Roman" w:hAnsi="inherit" w:cs="Times New Roman"/>
+                <w:color w:val="000000"/>
+                <w:sz w:val="18"/>
+                <w:szCs w:val="18"/>
+              </w:rPr>
+              <w:t xml:space="preserve">  ) </w:t>
+            </w:r>
+            <w:proofErr w:type="spellStart"/>
+            <w:r>
+              <w:rPr>
+                <w:rFonts w:ascii="inherit" w:eastAsia="Times New Roman" w:hAnsi="inherit" w:cs="Times New Roman"/>
+                <w:color w:val="000000"/>
+                <w:sz w:val="18"/>
+                <w:szCs w:val="18"/>
+              </w:rPr>
+              <w:t>ph</w:t>
+            </w:r>
+            <w:proofErr w:type="spellEnd"/>
+            <w:r>
+              <w:rPr>
+                <w:rFonts w:ascii="inherit" w:eastAsia="Times New Roman" w:hAnsi="inherit" w:cs="Times New Roman"/>
+                <w:color w:val="000000"/>
+                <w:sz w:val="18"/>
+                <w:szCs w:val="18"/>
+              </w:rPr>
+              <w:t>;</w:t>
+            </w:r>
+          </w:p>
+        </w:tc>
+      </w:tr>
+    </w:tbl>
+    <w:p>
+      <w:pPr>
+        <w:shd w:val="clear" w:color="auto" w:fill="FFFFFF"/>
+        <w:spacing w:after="360" w:line="240" w:lineRule="auto"/>
+        <w:rPr>
+          <w:rFonts w:ascii="Helvetica" w:eastAsia="Times New Roman" w:hAnsi="Helvetica" w:cs="Helvetica"/>
+          <w:color w:val="333333"/>
+          <w:sz w:val="24"/>
+          <w:szCs w:val="24"/>
+        </w:rPr>
+      </w:pPr>
+      <w:r>
+        <w:rPr>
+          <w:rFonts w:ascii="Helvetica" w:eastAsia="Times New Roman" w:hAnsi="Helvetica" w:cs="Helvetica"/>
+          <w:b/>
+          <w:bCs/>
+          <w:color w:val="333333"/>
+          <w:sz w:val="24"/>
+          <w:szCs w:val="24"/>
+        </w:rPr>
+        <w:t>3. Subquery with SQL Server Window function (ROW_NUMBER)</w:t>
+      </w:r>
+    </w:p>
+    <w:tbl>
+      <w:tblPr>
+        <w:tblW w:w="0" w:type="auto"/>
+        <w:tblCellSpacing w:w="15" w:type="dxa"/>
+        <w:tblCellMar>
+          <w:top w:w="15" w:type="dxa"/>
+          <w:left w:w="15" w:type="dxa"/>
+          <w:bottom w:w="15" w:type="dxa"/>
+          <w:right w:w="15" w:type="dxa"/>
+        </w:tblCellMar>
+        <w:tblLook w:val="04A0" w:firstRow="1" w:lastRow="0" w:firstColumn="1" w:lastColumn="0" w:noHBand="0" w:noVBand="1"/>
+      </w:tblPr>
+      <w:tblGrid>
+        <w:gridCol w:w="275"/>
+        <w:gridCol w:w="7521"/>
+      </w:tblGrid>
+      <w:tr>
+        <w:trPr>
+          <w:tblCellSpacing w:w="15" w:type="dxa"/>
+        </w:trPr>
+        <w:tc>
+          <w:tcPr>
+            <w:tcW w:w="0" w:type="auto"/>
+            <w:tcBorders>
+              <w:top w:val="nil"/>
+              <w:left w:val="nil"/>
+              <w:bottom w:val="nil"/>
+              <w:right w:val="nil"/>
+            </w:tcBorders>
+            <w:vAlign w:val="center"/>
+            <w:hideMark/>
+          </w:tcPr>
+          <w:p>
+            <w:pPr>
+              <w:spacing w:after="0" w:line="240" w:lineRule="auto"/>
+              <w:jc w:val="center"/>
+              <w:rPr>
+                <w:rFonts w:ascii="inherit" w:eastAsia="Times New Roman" w:hAnsi="inherit" w:cs="Times New Roman"/>
+                <w:sz w:val="18"/>
+                <w:szCs w:val="18"/>
+              </w:rPr>
+            </w:pPr>
+            <w:r>
+              <w:rPr>
+                <w:rFonts w:ascii="inherit" w:eastAsia="Times New Roman" w:hAnsi="inherit" w:cs="Times New Roman"/>
+                <w:sz w:val="18"/>
+                <w:szCs w:val="18"/>
+              </w:rPr>
+              <w:t>1</w:t>
+            </w:r>
+          </w:p>
+          <w:p>
+            <w:pPr>
+              <w:spacing w:after="0" w:line="240" w:lineRule="auto"/>
+              <w:jc w:val="center"/>
+              <w:rPr>
+                <w:rFonts w:ascii="inherit" w:eastAsia="Times New Roman" w:hAnsi="inherit" w:cs="Times New Roman"/>
+                <w:sz w:val="18"/>
+                <w:szCs w:val="18"/>
+              </w:rPr>
+            </w:pPr>
+            <w:r>
+              <w:rPr>
+                <w:rFonts w:ascii="inherit" w:eastAsia="Times New Roman" w:hAnsi="inherit" w:cs="Times New Roman"/>
+                <w:sz w:val="18"/>
+                <w:szCs w:val="18"/>
+              </w:rPr>
+              <w:t>2</w:t>
+            </w:r>
+          </w:p>
+          <w:p>
+            <w:pPr>
+              <w:spacing w:after="0" w:line="240" w:lineRule="auto"/>
+              <w:jc w:val="center"/>
+              <w:rPr>
+                <w:rFonts w:ascii="inherit" w:eastAsia="Times New Roman" w:hAnsi="inherit" w:cs="Times New Roman"/>
+                <w:sz w:val="18"/>
+                <w:szCs w:val="18"/>
+              </w:rPr>
+            </w:pPr>
+            <w:r>
+              <w:rPr>
+                <w:rFonts w:ascii="inherit" w:eastAsia="Times New Roman" w:hAnsi="inherit" w:cs="Times New Roman"/>
+                <w:sz w:val="18"/>
+                <w:szCs w:val="18"/>
+              </w:rPr>
+              <w:t>3</w:t>
+            </w:r>
+          </w:p>
+          <w:p>
+            <w:pPr>
+              <w:spacing w:after="0" w:line="240" w:lineRule="auto"/>
+              <w:jc w:val="center"/>
+              <w:rPr>
+                <w:rFonts w:ascii="inherit" w:eastAsia="Times New Roman" w:hAnsi="inherit" w:cs="Times New Roman"/>
+                <w:sz w:val="18"/>
+                <w:szCs w:val="18"/>
+              </w:rPr>
+            </w:pPr>
+            <w:r>
+              <w:rPr>
+                <w:rFonts w:ascii="inherit" w:eastAsia="Times New Roman" w:hAnsi="inherit" w:cs="Times New Roman"/>
+                <w:sz w:val="18"/>
+                <w:szCs w:val="18"/>
+              </w:rPr>
+              <w:t>4</w:t>
+            </w:r>
+          </w:p>
+          <w:p>
+            <w:pPr>
+              <w:spacing w:after="0" w:line="240" w:lineRule="auto"/>
+              <w:jc w:val="center"/>
+              <w:rPr>
+                <w:rFonts w:ascii="inherit" w:eastAsia="Times New Roman" w:hAnsi="inherit" w:cs="Times New Roman"/>
+                <w:sz w:val="18"/>
+                <w:szCs w:val="18"/>
+              </w:rPr>
+            </w:pPr>
+            <w:r>
+              <w:rPr>
+                <w:rFonts w:ascii="inherit" w:eastAsia="Times New Roman" w:hAnsi="inherit" w:cs="Times New Roman"/>
+                <w:sz w:val="18"/>
+                <w:szCs w:val="18"/>
+              </w:rPr>
+              <w:t>5</w:t>
+            </w:r>
+          </w:p>
+          <w:p>
+            <w:pPr>
+              <w:spacing w:after="0" w:line="240" w:lineRule="auto"/>
+              <w:jc w:val="center"/>
+              <w:rPr>
+                <w:rFonts w:ascii="inherit" w:eastAsia="Times New Roman" w:hAnsi="inherit" w:cs="Times New Roman"/>
+                <w:sz w:val="18"/>
+                <w:szCs w:val="18"/>
+              </w:rPr>
+            </w:pPr>
+            <w:r>
+              <w:rPr>
+                <w:rFonts w:ascii="inherit" w:eastAsia="Times New Roman" w:hAnsi="inherit" w:cs="Times New Roman"/>
+                <w:sz w:val="18"/>
+                <w:szCs w:val="18"/>
+              </w:rPr>
+              <w:t>6</w:t>
+            </w:r>
+          </w:p>
+          <w:p>
+            <w:pPr>
+              <w:spacing w:after="0" w:line="240" w:lineRule="auto"/>
+              <w:jc w:val="center"/>
+              <w:rPr>
+                <w:rFonts w:ascii="inherit" w:eastAsia="Times New Roman" w:hAnsi="inherit" w:cs="Times New Roman"/>
+                <w:sz w:val="18"/>
+                <w:szCs w:val="18"/>
+              </w:rPr>
+            </w:pPr>
+            <w:r>
+              <w:rPr>
+                <w:rFonts w:ascii="inherit" w:eastAsia="Times New Roman" w:hAnsi="inherit" w:cs="Times New Roman"/>
+                <w:sz w:val="18"/>
+                <w:szCs w:val="18"/>
+              </w:rPr>
+              <w:t>7</w:t>
+            </w:r>
+          </w:p>
+          <w:p>
+            <w:pPr>
+              <w:spacing w:after="0" w:line="240" w:lineRule="auto"/>
+              <w:jc w:val="center"/>
+              <w:rPr>
+                <w:rFonts w:ascii="inherit" w:eastAsia="Times New Roman" w:hAnsi="inherit" w:cs="Times New Roman"/>
+                <w:sz w:val="18"/>
+                <w:szCs w:val="18"/>
+              </w:rPr>
+            </w:pPr>
+            <w:r>
+              <w:rPr>
+                <w:rFonts w:ascii="inherit" w:eastAsia="Times New Roman" w:hAnsi="inherit" w:cs="Times New Roman"/>
+                <w:sz w:val="18"/>
+                <w:szCs w:val="18"/>
+              </w:rPr>
+              <w:t>8</w:t>
+            </w:r>
+          </w:p>
+          <w:p>
+            <w:pPr>
+              <w:spacing w:after="0" w:line="240" w:lineRule="auto"/>
+              <w:jc w:val="center"/>
+              <w:rPr>
+                <w:rFonts w:ascii="inherit" w:eastAsia="Times New Roman" w:hAnsi="inherit" w:cs="Times New Roman"/>
+                <w:sz w:val="18"/>
+                <w:szCs w:val="18"/>
+              </w:rPr>
+            </w:pPr>
+            <w:r>
+              <w:rPr>
+                <w:rFonts w:ascii="inherit" w:eastAsia="Times New Roman" w:hAnsi="inherit" w:cs="Times New Roman"/>
+                <w:sz w:val="18"/>
+                <w:szCs w:val="18"/>
+              </w:rPr>
+              <w:t>9</w:t>
+            </w:r>
+          </w:p>
+          <w:p>
+            <w:pPr>
+              <w:spacing w:after="0" w:line="240" w:lineRule="auto"/>
+              <w:jc w:val="center"/>
+              <w:rPr>
+                <w:rFonts w:ascii="inherit" w:eastAsia="Times New Roman" w:hAnsi="inherit" w:cs="Times New Roman"/>
+                <w:sz w:val="18"/>
+                <w:szCs w:val="18"/>
+              </w:rPr>
+            </w:pPr>
+            <w:r>
+              <w:rPr>
+                <w:rFonts w:ascii="inherit" w:eastAsia="Times New Roman" w:hAnsi="inherit" w:cs="Times New Roman"/>
+                <w:sz w:val="18"/>
+                <w:szCs w:val="18"/>
+              </w:rPr>
+              <w:t>10</w:t>
+            </w:r>
+          </w:p>
+          <w:p>
+            <w:pPr>
+              <w:spacing w:after="0" w:line="240" w:lineRule="auto"/>
+              <w:jc w:val="center"/>
+              <w:rPr>
+                <w:rFonts w:ascii="inherit" w:eastAsia="Times New Roman" w:hAnsi="inherit" w:cs="Times New Roman"/>
+                <w:sz w:val="18"/>
+                <w:szCs w:val="18"/>
+              </w:rPr>
+            </w:pPr>
+            <w:r>
+              <w:rPr>
+                <w:rFonts w:ascii="inherit" w:eastAsia="Times New Roman" w:hAnsi="inherit" w:cs="Times New Roman"/>
+                <w:sz w:val="18"/>
+                <w:szCs w:val="18"/>
+              </w:rPr>
+              <w:t>11</w:t>
+            </w:r>
+          </w:p>
+        </w:tc>
+        <w:tc>
+          <w:tcPr>
+            <w:tcW w:w="7476" w:type="dxa"/>
+            <w:tcBorders>
+              <w:top w:val="nil"/>
+              <w:left w:val="nil"/>
+              <w:bottom w:val="nil"/>
+              <w:right w:val="nil"/>
+            </w:tcBorders>
+            <w:vAlign w:val="center"/>
+            <w:hideMark/>
+          </w:tcPr>
+          <w:p>
+            <w:pPr>
+              <w:spacing w:after="0" w:line="240" w:lineRule="auto"/>
+              <w:rPr>
+                <w:rFonts w:ascii="inherit" w:eastAsia="Times New Roman" w:hAnsi="inherit" w:cs="Times New Roman"/>
+                <w:color w:val="000000"/>
+                <w:sz w:val="18"/>
+                <w:szCs w:val="18"/>
+              </w:rPr>
+            </w:pPr>
+            <w:r>
+              <w:rPr>
+                <w:rFonts w:ascii="inherit" w:eastAsia="Times New Roman" w:hAnsi="inherit" w:cs="Times New Roman"/>
+                <w:color w:val="000000"/>
+                <w:sz w:val="18"/>
+                <w:szCs w:val="18"/>
+              </w:rPr>
+              <w:t xml:space="preserve">SELECT </w:t>
+            </w:r>
+            <w:proofErr w:type="spellStart"/>
+            <w:r>
+              <w:rPr>
+                <w:rFonts w:ascii="inherit" w:eastAsia="Times New Roman" w:hAnsi="inherit" w:cs="Times New Roman"/>
+                <w:color w:val="000000"/>
+                <w:sz w:val="18"/>
+                <w:szCs w:val="18"/>
+              </w:rPr>
+              <w:t>c.ClientName</w:t>
+            </w:r>
+            <w:proofErr w:type="spellEnd"/>
+            <w:r>
+              <w:rPr>
+                <w:rFonts w:ascii="inherit" w:eastAsia="Times New Roman" w:hAnsi="inherit" w:cs="Times New Roman"/>
+                <w:color w:val="000000"/>
+                <w:sz w:val="18"/>
+                <w:szCs w:val="18"/>
+              </w:rPr>
+              <w:t xml:space="preserve">, </w:t>
+            </w:r>
+            <w:proofErr w:type="spellStart"/>
+            <w:r>
+              <w:rPr>
+                <w:rFonts w:ascii="inherit" w:eastAsia="Times New Roman" w:hAnsi="inherit" w:cs="Times New Roman"/>
+                <w:color w:val="000000"/>
+                <w:sz w:val="18"/>
+                <w:szCs w:val="18"/>
+              </w:rPr>
+              <w:t>ph.PhoneNumber</w:t>
+            </w:r>
+            <w:proofErr w:type="spellEnd"/>
+          </w:p>
+          <w:p>
+            <w:pPr>
+              <w:spacing w:after="0" w:line="240" w:lineRule="auto"/>
+              <w:rPr>
+                <w:rFonts w:ascii="inherit" w:eastAsia="Times New Roman" w:hAnsi="inherit" w:cs="Times New Roman"/>
+                <w:color w:val="000000"/>
+                <w:sz w:val="18"/>
+                <w:szCs w:val="18"/>
+              </w:rPr>
+            </w:pPr>
+            <w:r>
+              <w:rPr>
+                <w:rFonts w:ascii="inherit" w:eastAsia="Times New Roman" w:hAnsi="inherit" w:cs="Times New Roman"/>
+                <w:color w:val="000000"/>
+                <w:sz w:val="18"/>
+                <w:szCs w:val="18"/>
+              </w:rPr>
+              <w:t xml:space="preserve">FROM Clients c </w:t>
+            </w:r>
+          </w:p>
+          <w:p>
+            <w:pPr>
+              <w:spacing w:after="0" w:line="240" w:lineRule="auto"/>
+              <w:rPr>
+                <w:rFonts w:ascii="inherit" w:eastAsia="Times New Roman" w:hAnsi="inherit" w:cs="Times New Roman"/>
+                <w:color w:val="000000"/>
+                <w:sz w:val="18"/>
+                <w:szCs w:val="18"/>
+              </w:rPr>
+            </w:pPr>
+            <w:r>
+              <w:rPr>
+                <w:rFonts w:ascii="inherit" w:eastAsia="Times New Roman" w:hAnsi="inherit" w:cs="Times New Roman"/>
+                <w:color w:val="000000"/>
+                <w:sz w:val="18"/>
+                <w:szCs w:val="18"/>
+              </w:rPr>
+              <w:t>JOIN (</w:t>
+            </w:r>
+          </w:p>
+          <w:p>
+            <w:pPr>
+              <w:spacing w:after="0" w:line="240" w:lineRule="auto"/>
+              <w:rPr>
+                <w:rFonts w:ascii="inherit" w:eastAsia="Times New Roman" w:hAnsi="inherit" w:cs="Times New Roman"/>
+                <w:color w:val="000000"/>
+                <w:sz w:val="18"/>
+                <w:szCs w:val="18"/>
+              </w:rPr>
+            </w:pPr>
+            <w:r>
+              <w:rPr>
+                <w:rFonts w:ascii="inherit" w:eastAsia="Times New Roman" w:hAnsi="inherit" w:cs="Times New Roman"/>
+                <w:color w:val="000000"/>
+                <w:sz w:val="18"/>
+                <w:szCs w:val="18"/>
+              </w:rPr>
+              <w:t xml:space="preserve">  SELECT </w:t>
+            </w:r>
+            <w:proofErr w:type="spellStart"/>
+            <w:r>
+              <w:rPr>
+                <w:rFonts w:ascii="inherit" w:eastAsia="Times New Roman" w:hAnsi="inherit" w:cs="Times New Roman"/>
+                <w:color w:val="000000"/>
+                <w:sz w:val="18"/>
+                <w:szCs w:val="18"/>
+              </w:rPr>
+              <w:t>p.ClientGuid</w:t>
+            </w:r>
+            <w:proofErr w:type="spellEnd"/>
+            <w:r>
+              <w:rPr>
+                <w:rFonts w:ascii="inherit" w:eastAsia="Times New Roman" w:hAnsi="inherit" w:cs="Times New Roman"/>
+                <w:color w:val="000000"/>
+                <w:sz w:val="18"/>
+                <w:szCs w:val="18"/>
+              </w:rPr>
+              <w:t xml:space="preserve">, </w:t>
+            </w:r>
+            <w:proofErr w:type="spellStart"/>
+            <w:r>
+              <w:rPr>
+                <w:rFonts w:ascii="inherit" w:eastAsia="Times New Roman" w:hAnsi="inherit" w:cs="Times New Roman"/>
+                <w:color w:val="000000"/>
+                <w:sz w:val="18"/>
+                <w:szCs w:val="18"/>
+              </w:rPr>
+              <w:t>p.PhoneNumber</w:t>
+            </w:r>
+            <w:proofErr w:type="spellEnd"/>
+            <w:r>
+              <w:rPr>
+                <w:rFonts w:ascii="inherit" w:eastAsia="Times New Roman" w:hAnsi="inherit" w:cs="Times New Roman"/>
+                <w:color w:val="000000"/>
+                <w:sz w:val="18"/>
+                <w:szCs w:val="18"/>
+              </w:rPr>
+              <w:t>,</w:t>
+            </w:r>
+          </w:p>
+          <w:p>
+            <w:pPr>
+              <w:spacing w:after="0" w:line="240" w:lineRule="auto"/>
+              <w:rPr>
+                <w:rFonts w:ascii="inherit" w:eastAsia="Times New Roman" w:hAnsi="inherit" w:cs="Times New Roman"/>
+                <w:color w:val="000000"/>
+                <w:sz w:val="18"/>
+                <w:szCs w:val="18"/>
+              </w:rPr>
+            </w:pPr>
+            <w:r>
+              <w:rPr>
+                <w:rFonts w:ascii="inherit" w:eastAsia="Times New Roman" w:hAnsi="inherit" w:cs="Times New Roman"/>
+                <w:color w:val="000000"/>
+                <w:sz w:val="18"/>
+                <w:szCs w:val="18"/>
+              </w:rPr>
+              <w:t>    ROW_NUMBER() OVER (</w:t>
+            </w:r>
+          </w:p>
+          <w:p>
+            <w:pPr>
+              <w:spacing w:after="0" w:line="240" w:lineRule="auto"/>
+              <w:rPr>
+                <w:rFonts w:ascii="inherit" w:eastAsia="Times New Roman" w:hAnsi="inherit" w:cs="Times New Roman"/>
+                <w:color w:val="000000"/>
+                <w:sz w:val="18"/>
+                <w:szCs w:val="18"/>
+              </w:rPr>
+            </w:pPr>
+            <w:r>
+              <w:rPr>
+                <w:rFonts w:ascii="inherit" w:eastAsia="Times New Roman" w:hAnsi="inherit" w:cs="Times New Roman"/>
+                <w:color w:val="000000"/>
+                <w:sz w:val="18"/>
+                <w:szCs w:val="18"/>
+              </w:rPr>
+              <w:t xml:space="preserve">      PARTITION BY </w:t>
+            </w:r>
+            <w:proofErr w:type="spellStart"/>
+            <w:r>
+              <w:rPr>
+                <w:rFonts w:ascii="inherit" w:eastAsia="Times New Roman" w:hAnsi="inherit" w:cs="Times New Roman"/>
+                <w:color w:val="000000"/>
+                <w:sz w:val="18"/>
+                <w:szCs w:val="18"/>
+              </w:rPr>
+              <w:t>p.ClientGuid</w:t>
+            </w:r>
+            <w:proofErr w:type="spellEnd"/>
+          </w:p>
+          <w:p>
+            <w:pPr>
+              <w:spacing w:after="0" w:line="240" w:lineRule="auto"/>
+              <w:rPr>
+                <w:rFonts w:ascii="inherit" w:eastAsia="Times New Roman" w:hAnsi="inherit" w:cs="Times New Roman"/>
+                <w:color w:val="000000"/>
+                <w:sz w:val="18"/>
+                <w:szCs w:val="18"/>
+              </w:rPr>
+            </w:pPr>
+            <w:r>
+              <w:rPr>
+                <w:rFonts w:ascii="inherit" w:eastAsia="Times New Roman" w:hAnsi="inherit" w:cs="Times New Roman"/>
+                <w:color w:val="000000"/>
+                <w:sz w:val="18"/>
+                <w:szCs w:val="18"/>
+              </w:rPr>
+              <w:t xml:space="preserve">      ORDER BY </w:t>
+            </w:r>
+            <w:proofErr w:type="spellStart"/>
+            <w:r>
+              <w:rPr>
+                <w:rFonts w:ascii="inherit" w:eastAsia="Times New Roman" w:hAnsi="inherit" w:cs="Times New Roman"/>
+                <w:color w:val="000000"/>
+                <w:sz w:val="18"/>
+                <w:szCs w:val="18"/>
+              </w:rPr>
+              <w:t>p.PhonePriority</w:t>
+            </w:r>
+            <w:proofErr w:type="spellEnd"/>
+          </w:p>
+          <w:p>
+            <w:pPr>
+              <w:spacing w:after="0" w:line="240" w:lineRule="auto"/>
+              <w:rPr>
+                <w:rFonts w:ascii="inherit" w:eastAsia="Times New Roman" w:hAnsi="inherit" w:cs="Times New Roman"/>
+                <w:color w:val="000000"/>
+                <w:sz w:val="18"/>
+                <w:szCs w:val="18"/>
+              </w:rPr>
+            </w:pPr>
+            <w:r>
+              <w:rPr>
+                <w:rFonts w:ascii="inherit" w:eastAsia="Times New Roman" w:hAnsi="inherit" w:cs="Times New Roman"/>
+                <w:color w:val="000000"/>
+                <w:sz w:val="18"/>
+                <w:szCs w:val="18"/>
+              </w:rPr>
+              <w:t xml:space="preserve">      ) AS </w:t>
+            </w:r>
+            <w:proofErr w:type="spellStart"/>
+            <w:r>
+              <w:rPr>
+                <w:rFonts w:ascii="inherit" w:eastAsia="Times New Roman" w:hAnsi="inherit" w:cs="Times New Roman"/>
+                <w:color w:val="000000"/>
+                <w:sz w:val="18"/>
+                <w:szCs w:val="18"/>
+              </w:rPr>
+              <w:t>row_num</w:t>
+            </w:r>
+            <w:proofErr w:type="spellEnd"/>
+          </w:p>
+          <w:p>
+            <w:pPr>
+              <w:spacing w:after="0" w:line="240" w:lineRule="auto"/>
+              <w:rPr>
+                <w:rFonts w:ascii="inherit" w:eastAsia="Times New Roman" w:hAnsi="inherit" w:cs="Times New Roman"/>
+                <w:color w:val="000000"/>
+                <w:sz w:val="18"/>
+                <w:szCs w:val="18"/>
+              </w:rPr>
+            </w:pPr>
+            <w:r>
+              <w:rPr>
+                <w:rFonts w:ascii="inherit" w:eastAsia="Times New Roman" w:hAnsi="inherit" w:cs="Times New Roman"/>
+                <w:color w:val="000000"/>
+                <w:sz w:val="18"/>
+                <w:szCs w:val="18"/>
+              </w:rPr>
+              <w:t>  FROM Phones p</w:t>
+            </w:r>
+          </w:p>
+          <w:p>
+            <w:pPr>
+              <w:spacing w:after="0" w:line="240" w:lineRule="auto"/>
+              <w:rPr>
+                <w:rFonts w:ascii="inherit" w:eastAsia="Times New Roman" w:hAnsi="inherit" w:cs="Times New Roman"/>
+                <w:color w:val="000000"/>
+                <w:sz w:val="18"/>
+                <w:szCs w:val="18"/>
+              </w:rPr>
+            </w:pPr>
+            <w:r>
+              <w:rPr>
+                <w:rFonts w:ascii="inherit" w:eastAsia="Times New Roman" w:hAnsi="inherit" w:cs="Times New Roman"/>
+                <w:color w:val="000000"/>
+                <w:sz w:val="18"/>
+                <w:szCs w:val="18"/>
+              </w:rPr>
+              <w:t xml:space="preserve">  ) </w:t>
+            </w:r>
+            <w:proofErr w:type="spellStart"/>
+            <w:r>
+              <w:rPr>
+                <w:rFonts w:ascii="inherit" w:eastAsia="Times New Roman" w:hAnsi="inherit" w:cs="Times New Roman"/>
+                <w:color w:val="000000"/>
+                <w:sz w:val="18"/>
+                <w:szCs w:val="18"/>
+              </w:rPr>
+              <w:t>ph</w:t>
+            </w:r>
+            <w:proofErr w:type="spellEnd"/>
+            <w:r>
+              <w:rPr>
+                <w:rFonts w:ascii="inherit" w:eastAsia="Times New Roman" w:hAnsi="inherit" w:cs="Times New Roman"/>
+                <w:color w:val="000000"/>
+                <w:sz w:val="18"/>
+                <w:szCs w:val="18"/>
+              </w:rPr>
+              <w:t xml:space="preserve"> </w:t>
+            </w:r>
+          </w:p>
+          <w:p>
+            <w:pPr>
+              <w:spacing w:after="0" w:line="240" w:lineRule="auto"/>
+              <w:rPr>
+                <w:rFonts w:ascii="inherit" w:eastAsia="Times New Roman" w:hAnsi="inherit" w:cs="Times New Roman"/>
+                <w:color w:val="000000"/>
+                <w:sz w:val="18"/>
+                <w:szCs w:val="18"/>
+              </w:rPr>
+            </w:pPr>
+            <w:r>
+              <w:rPr>
+                <w:rFonts w:ascii="inherit" w:eastAsia="Times New Roman" w:hAnsi="inherit" w:cs="Times New Roman"/>
+                <w:color w:val="000000"/>
+                <w:sz w:val="18"/>
+                <w:szCs w:val="18"/>
+              </w:rPr>
+              <w:t xml:space="preserve">  ON </w:t>
+            </w:r>
+            <w:proofErr w:type="spellStart"/>
+            <w:r>
+              <w:rPr>
+                <w:rFonts w:ascii="inherit" w:eastAsia="Times New Roman" w:hAnsi="inherit" w:cs="Times New Roman"/>
+                <w:color w:val="000000"/>
+                <w:sz w:val="18"/>
+                <w:szCs w:val="18"/>
+              </w:rPr>
+              <w:t>ph.ClientGuid</w:t>
+            </w:r>
+            <w:proofErr w:type="spellEnd"/>
+            <w:r>
+              <w:rPr>
+                <w:rFonts w:ascii="inherit" w:eastAsia="Times New Roman" w:hAnsi="inherit" w:cs="Times New Roman"/>
+                <w:color w:val="000000"/>
+                <w:sz w:val="18"/>
+                <w:szCs w:val="18"/>
+              </w:rPr>
+              <w:t xml:space="preserve"> = </w:t>
+            </w:r>
+            <w:proofErr w:type="spellStart"/>
+            <w:r>
+              <w:rPr>
+                <w:rFonts w:ascii="inherit" w:eastAsia="Times New Roman" w:hAnsi="inherit" w:cs="Times New Roman"/>
+                <w:color w:val="000000"/>
+                <w:sz w:val="18"/>
+                <w:szCs w:val="18"/>
+              </w:rPr>
+              <w:t>c.ClientGuid</w:t>
+            </w:r>
+            <w:proofErr w:type="spellEnd"/>
+            <w:r>
+              <w:rPr>
+                <w:rFonts w:ascii="inherit" w:eastAsia="Times New Roman" w:hAnsi="inherit" w:cs="Times New Roman"/>
+                <w:color w:val="000000"/>
+                <w:sz w:val="18"/>
+                <w:szCs w:val="18"/>
+              </w:rPr>
+              <w:t xml:space="preserve"> AND </w:t>
+            </w:r>
+            <w:proofErr w:type="spellStart"/>
+            <w:r>
+              <w:rPr>
+                <w:rFonts w:ascii="inherit" w:eastAsia="Times New Roman" w:hAnsi="inherit" w:cs="Times New Roman"/>
+                <w:color w:val="000000"/>
+                <w:sz w:val="18"/>
+                <w:szCs w:val="18"/>
+              </w:rPr>
+              <w:t>row_num</w:t>
+            </w:r>
+            <w:proofErr w:type="spellEnd"/>
+            <w:r>
+              <w:rPr>
+                <w:rFonts w:ascii="inherit" w:eastAsia="Times New Roman" w:hAnsi="inherit" w:cs="Times New Roman"/>
+                <w:color w:val="000000"/>
+                <w:sz w:val="18"/>
+                <w:szCs w:val="18"/>
+              </w:rPr>
+              <w:t xml:space="preserve"> = 1;</w:t>
+            </w:r>
+          </w:p>
+        </w:tc>
+      </w:tr>
+    </w:tbl>
+    <w:p>
+      <w:pPr>
+        <w:shd w:val="clear" w:color="auto" w:fill="FFFFFF"/>
+        <w:spacing w:after="360" w:line="240" w:lineRule="auto"/>
+        <w:rPr>
+          <w:rFonts w:ascii="Helvetica" w:eastAsia="Times New Roman" w:hAnsi="Helvetica" w:cs="Helvetica"/>
+          <w:color w:val="333333"/>
+          <w:sz w:val="24"/>
+          <w:szCs w:val="24"/>
+        </w:rPr>
+      </w:pPr>
+      <w:r>
+        <w:rPr>
+          <w:rFonts w:ascii="Helvetica" w:eastAsia="Times New Roman" w:hAnsi="Helvetica" w:cs="Helvetica"/>
+          <w:color w:val="333333"/>
+          <w:sz w:val="24"/>
+          <w:szCs w:val="24"/>
+        </w:rPr>
+        <w:t>If any client doesn’t have a phone number, you need to make some slight modifications to the code above: change JOIN to LEFT JOIN, and CROSS APPLY to OUTER APPLY. In this case you’ll have a client name with corresponding NULL instead a phone number.</w:t>
+      </w:r>
+    </w:p>
+    <w:p>
+      <w:pPr>
+        <w:shd w:val="clear" w:color="auto" w:fill="FFFFFF"/>
+        <w:spacing w:after="360" w:line="240" w:lineRule="auto"/>
+        <w:rPr>
+          <w:rFonts w:ascii="Helvetica" w:eastAsia="Times New Roman" w:hAnsi="Helvetica" w:cs="Helvetica"/>
+          <w:color w:val="333333"/>
+          <w:sz w:val="24"/>
+          <w:szCs w:val="24"/>
+        </w:rPr>
+      </w:pPr>
+      <w:r>
+        <w:rPr>
+          <w:rFonts w:ascii="Helvetica" w:eastAsia="Times New Roman" w:hAnsi="Helvetica" w:cs="Helvetica"/>
+          <w:color w:val="333333"/>
+          <w:sz w:val="24"/>
+          <w:szCs w:val="24"/>
+        </w:rPr>
+        <w:t xml:space="preserve">I won’t estimate the simplicity of the code and ease of understanding. The code that looks shorter might not be the most effective. We need to compare query costs and choose the least </w:t>
+      </w:r>
+      <w:proofErr w:type="spellStart"/>
+      <w:r>
+        <w:rPr>
+          <w:rFonts w:ascii="Helvetica" w:eastAsia="Times New Roman" w:hAnsi="Helvetica" w:cs="Helvetica"/>
+          <w:color w:val="333333"/>
+          <w:sz w:val="24"/>
+          <w:szCs w:val="24"/>
+        </w:rPr>
+        <w:t>one</w:t>
+      </w:r>
+      <w:proofErr w:type="spellEnd"/>
+      <w:r>
+        <w:rPr>
+          <w:rFonts w:ascii="Helvetica" w:eastAsia="Times New Roman" w:hAnsi="Helvetica" w:cs="Helvetica"/>
+          <w:color w:val="333333"/>
+          <w:sz w:val="24"/>
+          <w:szCs w:val="24"/>
+        </w:rPr>
+        <w:t>.</w:t>
+      </w:r>
+    </w:p>
+    <w:p>
+      <w:pPr>
+        <w:shd w:val="clear" w:color="auto" w:fill="FFFFFF"/>
+        <w:spacing w:after="360" w:line="240" w:lineRule="auto"/>
+        <w:rPr>
+          <w:rFonts w:ascii="Helvetica" w:eastAsia="Times New Roman" w:hAnsi="Helvetica" w:cs="Helvetica"/>
+          <w:color w:val="333333"/>
+          <w:sz w:val="24"/>
+          <w:szCs w:val="24"/>
+        </w:rPr>
+      </w:pPr>
+      <w:r>
+        <w:rPr>
+          <w:rFonts w:ascii="Helvetica" w:eastAsia="Times New Roman" w:hAnsi="Helvetica" w:cs="Helvetica"/>
+          <w:color w:val="333333"/>
+          <w:sz w:val="24"/>
+          <w:szCs w:val="24"/>
+        </w:rPr>
+        <w:t>And now SQL Server will show its magic. The percentage of each query costs are 50%, 49% and 1% (just look at the screenshot below).</w:t>
+      </w:r>
+    </w:p>
+    <w:p>
+      <w:pPr>
+        <w:shd w:val="clear" w:color="auto" w:fill="FFFFFF"/>
+        <w:spacing w:after="360" w:line="240" w:lineRule="auto"/>
+        <w:rPr>
+          <w:rFonts w:ascii="Helvetica" w:eastAsia="Times New Roman" w:hAnsi="Helvetica" w:cs="Helvetica"/>
+          <w:color w:val="333333"/>
+          <w:sz w:val="24"/>
+          <w:szCs w:val="24"/>
+        </w:rPr>
+      </w:pPr>
+      <w:r>
+        <w:rPr>
+          <w:rFonts w:ascii="Helvetica" w:eastAsia="Times New Roman" w:hAnsi="Helvetica" w:cs="Helvetica"/>
+          <w:noProof/>
+          <w:color w:val="222222"/>
+          <w:sz w:val="24"/>
+          <w:szCs w:val="24"/>
+        </w:rPr>
+        <w:lastRenderedPageBreak/>
+        <w:drawing>
+          <wp:inline distT="0" distB="0" distL="0" distR="0" wp14:anchorId="44DE8AA9" wp14:editId="3D4A8901">
+            <wp:extent cx="2860675" cy="1115060"/>
+            <wp:effectExtent l="0" t="0" r="0" b="8890"/>
+            <wp:docPr id="2" name="Picture 2" descr="Join with first matching rows">
+              <a:hlinkClick xmlns:a="http://schemas.openxmlformats.org/drawingml/2006/main" r:id="rId8"/>
+            </wp:docPr>
+            <wp:cNvGraphicFramePr>
+              <a:graphicFrameLocks xmlns:a="http://schemas.openxmlformats.org/drawingml/2006/main" noChangeAspect="1"/>
+            </wp:cNvGraphicFramePr>
+            <a:graphic xmlns:a="http://schemas.openxmlformats.org/drawingml/2006/main">
+              <a:graphicData uri="http://schemas.openxmlformats.org/drawingml/2006/picture">
+                <pic:pic xmlns:pic="http://schemas.openxmlformats.org/drawingml/2006/picture">
+                  <pic:nvPicPr>
+                    <pic:cNvPr id="0" name="Picture 1" descr="Join with first matching rows">
+                      <a:hlinkClick r:id="rId8"/>
+                    </pic:cNvPr>
+                    <pic:cNvPicPr>
+                      <a:picLocks noChangeAspect="1" noChangeArrowheads="1"/>
+                    </pic:cNvPicPr>
+                  </pic:nvPicPr>
+                  <pic:blipFill>
+                    <a:blip r:embed="rId9">
+                      <a:extLst>
+                        <a:ext uri="{28A0092B-C50C-407E-A947-70E740481C1C}">
+                          <a14:useLocalDpi xmlns:a14="http://schemas.microsoft.com/office/drawing/2010/main" val="0"/>
+                        </a:ext>
+                      </a:extLst>
+                    </a:blip>
+                    <a:srcRect/>
+                    <a:stretch>
+                      <a:fillRect/>
+                    </a:stretch>
+                  </pic:blipFill>
+                  <pic:spPr bwMode="auto">
+                    <a:xfrm>
+                      <a:off x="0" y="0"/>
+                      <a:ext cx="2860675" cy="1115060"/>
+                    </a:xfrm>
+                    <a:prstGeom prst="rect">
+                      <a:avLst/>
+                    </a:prstGeom>
+                    <a:noFill/>
+                    <a:ln>
+                      <a:noFill/>
+                    </a:ln>
+                  </pic:spPr>
+                </pic:pic>
+              </a:graphicData>
+            </a:graphic>
+          </wp:inline>
+        </w:drawing>
+      </w:r>
+    </w:p>
+    <w:p>
+      <w:pPr>
+        <w:shd w:val="clear" w:color="auto" w:fill="FFFFFF"/>
+        <w:spacing w:after="360" w:line="240" w:lineRule="auto"/>
+        <w:rPr>
+          <w:rFonts w:ascii="Helvetica" w:eastAsia="Times New Roman" w:hAnsi="Helvetica" w:cs="Helvetica"/>
+          <w:color w:val="333333"/>
+          <w:sz w:val="24"/>
+          <w:szCs w:val="24"/>
+        </w:rPr>
+      </w:pPr>
+      <w:r>
+        <w:rPr>
+          <w:rFonts w:ascii="Helvetica" w:eastAsia="Times New Roman" w:hAnsi="Helvetica" w:cs="Helvetica"/>
+          <w:color w:val="333333"/>
+          <w:sz w:val="24"/>
+          <w:szCs w:val="24"/>
+        </w:rPr>
+        <w:t>So the most effective is the last query that uses a join with a ranking subquery (SQL Server creates a temporary table here). This query also operates with a minimum number of pages to retrieve the result. You can switch on the I/O statistics (run SET STATISTICS IO ON command) and look at Messages tab in SSMS. In my case I have the following output:</w:t>
+      </w:r>
+      <w:r>
+        <w:rPr>
+          <w:rFonts w:ascii="Helvetica" w:eastAsia="Times New Roman" w:hAnsi="Helvetica" w:cs="Helvetica"/>
+          <w:color w:val="333333"/>
+          <w:sz w:val="24"/>
+          <w:szCs w:val="24"/>
+        </w:rPr>
+        <w:br/>
+      </w:r>
+      <w:r>
+        <w:rPr>
+          <w:rFonts w:ascii="Consolas" w:eastAsia="Times New Roman" w:hAnsi="Consolas" w:cs="Courier New"/>
+          <w:color w:val="333333"/>
+          <w:sz w:val="20"/>
+          <w:szCs w:val="20"/>
+        </w:rPr>
+        <w:t>(70347 row(s) affected)</w:t>
+      </w:r>
+      <w:r>
+        <w:rPr>
+          <w:rFonts w:ascii="Consolas" w:eastAsia="Times New Roman" w:hAnsi="Consolas" w:cs="Courier New"/>
+          <w:color w:val="333333"/>
+          <w:sz w:val="20"/>
+          <w:szCs w:val="20"/>
+        </w:rPr>
+        <w:br/>
+        <w:t>Table 'Phones'. Scan count 70713, logical reads 215349...</w:t>
+      </w:r>
+      <w:r>
+        <w:rPr>
+          <w:rFonts w:ascii="Consolas" w:eastAsia="Times New Roman" w:hAnsi="Consolas" w:cs="Courier New"/>
+          <w:color w:val="333333"/>
+          <w:sz w:val="20"/>
+          <w:szCs w:val="20"/>
+        </w:rPr>
+        <w:br/>
+        <w:t>Table 'Clients'. Scan count 5, logical reads 833...</w:t>
+      </w:r>
+      <w:r>
+        <w:rPr>
+          <w:rFonts w:ascii="Consolas" w:eastAsia="Times New Roman" w:hAnsi="Consolas" w:cs="Courier New"/>
+          <w:color w:val="333333"/>
+          <w:sz w:val="20"/>
+          <w:szCs w:val="20"/>
+        </w:rPr>
+        <w:br/>
+        <w:t>Table 'Worktable'. Scan count 0, logical reads 0...</w:t>
+      </w:r>
+      <w:r>
+        <w:rPr>
+          <w:rFonts w:ascii="Consolas" w:eastAsia="Times New Roman" w:hAnsi="Consolas" w:cs="Courier New"/>
+          <w:color w:val="333333"/>
+          <w:sz w:val="20"/>
+          <w:szCs w:val="20"/>
+        </w:rPr>
+        <w:br/>
+        <w:t>Table 'Worktable'. Scan count 0, logical reads 0...</w:t>
+      </w:r>
+    </w:p>
+    <w:p>
+      <w:pPr>
+        <w:spacing w:after="360" w:line="240" w:lineRule="auto"/>
+        <w:rPr>
+          <w:rFonts w:ascii="Consolas" w:eastAsia="Times New Roman" w:hAnsi="Consolas" w:cs="Courier New"/>
+          <w:color w:val="333333"/>
+          <w:sz w:val="20"/>
+          <w:szCs w:val="20"/>
+          <w:shd w:val="clear" w:color="auto" w:fill="FFFFFF"/>
+        </w:rPr>
+      </w:pPr>
+      <w:r>
+        <w:rPr>
+          <w:rFonts w:ascii="Consolas" w:eastAsia="Times New Roman" w:hAnsi="Consolas" w:cs="Courier New"/>
+          <w:color w:val="333333"/>
+          <w:sz w:val="20"/>
+          <w:szCs w:val="20"/>
+          <w:shd w:val="clear" w:color="auto" w:fill="FFFFFF"/>
+        </w:rPr>
+        <w:t>(70347 row(s) affected)</w:t>
+      </w:r>
+      <w:r>
+        <w:rPr>
+          <w:rFonts w:ascii="Consolas" w:eastAsia="Times New Roman" w:hAnsi="Consolas" w:cs="Courier New"/>
+          <w:color w:val="333333"/>
+          <w:sz w:val="20"/>
+          <w:szCs w:val="20"/>
+          <w:shd w:val="clear" w:color="auto" w:fill="FFFFFF"/>
+        </w:rPr>
+        <w:br/>
+        <w:t>Table 'Phones'. Scan count 70708, logical reads 213139...</w:t>
+      </w:r>
+      <w:r>
+        <w:rPr>
+          <w:rFonts w:ascii="Consolas" w:eastAsia="Times New Roman" w:hAnsi="Consolas" w:cs="Courier New"/>
+          <w:color w:val="333333"/>
+          <w:sz w:val="20"/>
+          <w:szCs w:val="20"/>
+          <w:shd w:val="clear" w:color="auto" w:fill="FFFFFF"/>
+        </w:rPr>
+        <w:br/>
+        <w:t>Table 'Clients'. Scan count 1, logical reads 761...</w:t>
+      </w:r>
+    </w:p>
+    <w:p>
+      <w:pPr>
+        <w:shd w:val="clear" w:color="auto" w:fill="FFFFFF"/>
+        <w:spacing w:after="360" w:line="240" w:lineRule="auto"/>
+        <w:rPr>
+          <w:rFonts w:ascii="Helvetica" w:eastAsia="Times New Roman" w:hAnsi="Helvetica" w:cs="Helvetica"/>
+          <w:color w:val="333333"/>
+          <w:sz w:val="24"/>
+          <w:szCs w:val="24"/>
+        </w:rPr>
+      </w:pPr>
+      <w:r>
+        <w:rPr>
+          <w:rFonts w:ascii="Consolas" w:eastAsia="Times New Roman" w:hAnsi="Consolas" w:cs="Courier New"/>
+          <w:color w:val="333333"/>
+          <w:sz w:val="20"/>
+          <w:szCs w:val="20"/>
+        </w:rPr>
+        <w:t>(70347 row(s) affected)</w:t>
+      </w:r>
+      <w:r>
+        <w:rPr>
+          <w:rFonts w:ascii="Consolas" w:eastAsia="Times New Roman" w:hAnsi="Consolas" w:cs="Courier New"/>
+          <w:color w:val="333333"/>
+          <w:sz w:val="20"/>
+          <w:szCs w:val="20"/>
+        </w:rPr>
+        <w:br/>
+        <w:t>Table 'Phones'. Scan count 5, logical reads 2210...</w:t>
+      </w:r>
+      <w:r>
+        <w:rPr>
+          <w:rFonts w:ascii="Consolas" w:eastAsia="Times New Roman" w:hAnsi="Consolas" w:cs="Courier New"/>
+          <w:color w:val="333333"/>
+          <w:sz w:val="20"/>
+          <w:szCs w:val="20"/>
+        </w:rPr>
+        <w:br/>
+        <w:t>Table 'Clients'. Scan count 5, logical reads 833...</w:t>
+      </w:r>
+      <w:r>
+        <w:rPr>
+          <w:rFonts w:ascii="Consolas" w:eastAsia="Times New Roman" w:hAnsi="Consolas" w:cs="Courier New"/>
+          <w:color w:val="333333"/>
+          <w:sz w:val="20"/>
+          <w:szCs w:val="20"/>
+        </w:rPr>
+        <w:br/>
+        <w:t>Table 'Worktable'. Scan count 0, logical reads 0...</w:t>
+      </w:r>
+    </w:p>
+    <w:p>
+      <w:pPr>
+        <w:shd w:val="clear" w:color="auto" w:fill="FFFFFF"/>
+        <w:spacing w:after="360" w:line="240" w:lineRule="auto"/>
+        <w:rPr>
+          <w:rFonts w:ascii="Helvetica" w:eastAsia="Times New Roman" w:hAnsi="Helvetica" w:cs="Helvetica"/>
+          <w:color w:val="333333"/>
+          <w:sz w:val="24"/>
+          <w:szCs w:val="24"/>
+        </w:rPr>
+      </w:pPr>
+      <w:r>
+        <w:rPr>
+          <w:rFonts w:ascii="Helvetica" w:eastAsia="Times New Roman" w:hAnsi="Helvetica" w:cs="Helvetica"/>
+          <w:b/>
+          <w:bCs/>
+          <w:color w:val="333333"/>
+          <w:sz w:val="24"/>
+          <w:szCs w:val="24"/>
+        </w:rPr>
+        <w:t>Tip:</w:t>
+      </w:r>
+      <w:r>
+        <w:rPr>
+          <w:rFonts w:ascii="Helvetica" w:eastAsia="Times New Roman" w:hAnsi="Helvetica" w:cs="Helvetica"/>
+          <w:color w:val="333333"/>
+          <w:sz w:val="24"/>
+          <w:szCs w:val="24"/>
+        </w:rPr>
+        <w:t> If you would use a LEFT JOIN in the last query, don’t place a “</w:t>
+      </w:r>
+      <w:proofErr w:type="spellStart"/>
+      <w:r>
+        <w:rPr>
+          <w:rFonts w:ascii="Helvetica" w:eastAsia="Times New Roman" w:hAnsi="Helvetica" w:cs="Helvetica"/>
+          <w:i/>
+          <w:iCs/>
+          <w:color w:val="333333"/>
+          <w:sz w:val="24"/>
+          <w:szCs w:val="24"/>
+        </w:rPr>
+        <w:t>row_num</w:t>
+      </w:r>
+      <w:proofErr w:type="spellEnd"/>
+      <w:r>
+        <w:rPr>
+          <w:rFonts w:ascii="Helvetica" w:eastAsia="Times New Roman" w:hAnsi="Helvetica" w:cs="Helvetica"/>
+          <w:i/>
+          <w:iCs/>
+          <w:color w:val="333333"/>
+          <w:sz w:val="24"/>
+          <w:szCs w:val="24"/>
+        </w:rPr>
+        <w:t xml:space="preserve"> = 1</w:t>
+      </w:r>
+      <w:r>
+        <w:rPr>
+          <w:rFonts w:ascii="Helvetica" w:eastAsia="Times New Roman" w:hAnsi="Helvetica" w:cs="Helvetica"/>
+          <w:color w:val="333333"/>
+          <w:sz w:val="24"/>
+          <w:szCs w:val="24"/>
+        </w:rPr>
+        <w:t>” condition in the WHERE clause, only after JOIN … ON. If you place it in WHERE clause, SQL Server will make an left outer join, and then filter rows (all NULL values will be rejected here). So you will get an equivalent of inner join.</w:t>
+      </w:r>
+    </w:p>
+    <w:p>
+      <w:pPr>
+        <w:pStyle w:val="Heading1"/>
+      </w:pPr>
+    </w:p>
+    <w:p>
+      <w:pPr>
+        <w:pStyle w:val="Heading1"/>
+      </w:pPr>
+      <w:r>
         <w:t xml:space="preserve">JOIN, be it left join, outer join, inner join can </w:t>
       </w:r>
       <w:r>
@@ -13906,7 +16142,7 @@
 </file>
 
 <file path=word/numbering.xml><?xml version="1.0" encoding="utf-8"?>
-<w:numbering xmlns:wpc="http://schemas.microsoft.com/office/word/2010/wordprocessingCanvas" xmlns:cx="http://schemas.microsoft.com/office/drawing/2014/chartex" xmlns:cx1="http://schemas.microsoft.com/office/drawing/2015/9/8/chartex" xmlns:cx2="http://schemas.microsoft.com/office/drawing/2015/10/21/chartex" xmlns:cx3="http://schemas.microsoft.com/office/drawing/2016/5/9/chartex" xmlns:cx4="http://schemas.microsoft.com/office/drawing/2016/5/10/chartex" xmlns:cx5="http://schemas.microsoft.com/office/drawing/2016/5/11/chartex" xmlns:cx6="http://schemas.microsoft.com/office/drawing/2016/5/12/chartex" xmlns:cx7="http://schemas.microsoft.com/office/drawing/2016/5/13/chartex" xmlns:cx8="http://schemas.microsoft.com/office/drawing/2016/5/14/chartex" xmlns:mc="http://schemas.openxmlformats.org/markup-compatibility/2006" xmlns:aink="http://schemas.microsoft.com/office/drawing/2016/ink" xmlns:am3d="http://schemas.microsoft.com/office/drawing/2017/model3d" xmlns:o="urn:schemas-microsoft-com:office:office" xmlns:r="http://schemas.openxmlformats.org/officeDocument/2006/relationships" xmlns:m="http://schemas.openxmlformats.org/officeDocument/2006/math" xmlns:v="urn:schemas-microsoft-com:vml" xmlns:wp14="http://schemas.microsoft.com/office/word/2010/wordprocessingDrawing" xmlns:wp="http://schemas.openxmlformats.org/drawingml/2006/wordprocessingDrawing" xmlns:w10="urn:schemas-microsoft-com:office:word" xmlns:w="http://schemas.openxmlformats.org/wordprocessingml/2006/main" xmlns:w14="http://schemas.microsoft.com/office/word/2010/wordml" xmlns:w15="http://schemas.microsoft.com/office/word/2012/wordml" xmlns:w16cid="http://schemas.microsoft.com/office/word/2016/wordml/cid" xmlns:w16se="http://schemas.microsoft.com/office/word/2015/wordml/symex" xmlns:wpg="http://schemas.microsoft.com/office/word/2010/wordprocessingGroup" xmlns:wpi="http://schemas.microsoft.com/office/word/2010/wordprocessingInk" xmlns:wne="http://schemas.microsoft.com/office/word/2006/wordml" xmlns:wps="http://schemas.microsoft.com/office/word/2010/wordprocessingShape" mc:Ignorable="w14 w15 w16se w16cid wp14">
+<w:numbering xmlns:wpc="http://schemas.microsoft.com/office/word/2010/wordprocessingCanvas" xmlns:cx="http://schemas.microsoft.com/office/drawing/2014/chartex" xmlns:cx1="http://schemas.microsoft.com/office/drawing/2015/9/8/chartex" xmlns:cx2="http://schemas.microsoft.com/office/drawing/2015/10/21/chartex" xmlns:cx3="http://schemas.microsoft.com/office/drawing/2016/5/9/chartex" xmlns:cx4="http://schemas.microsoft.com/office/drawing/2016/5/10/chartex" xmlns:cx5="http://schemas.microsoft.com/office/drawing/2016/5/11/chartex" xmlns:cx6="http://schemas.microsoft.com/office/drawing/2016/5/12/chartex" xmlns:cx7="http://schemas.microsoft.com/office/drawing/2016/5/13/chartex" xmlns:cx8="http://schemas.microsoft.com/office/drawing/2016/5/14/chartex" xmlns:mc="http://schemas.openxmlformats.org/markup-compatibility/2006" xmlns:aink="http://schemas.microsoft.com/office/drawing/2016/ink" xmlns:am3d="http://schemas.microsoft.com/office/drawing/2017/model3d" xmlns:o="urn:schemas-microsoft-com:office:office" xmlns:r="http://schemas.openxmlformats.org/officeDocument/2006/relationships" xmlns:m="http://schemas.openxmlformats.org/officeDocument/2006/math" xmlns:v="urn:schemas-microsoft-com:vml" xmlns:wp14="http://schemas.microsoft.com/office/word/2010/wordprocessingDrawing" xmlns:wp="http://schemas.openxmlformats.org/drawingml/2006/wordprocessingDrawing" xmlns:w10="urn:schemas-microsoft-com:office:word" xmlns:w="http://schemas.openxmlformats.org/wordprocessingml/2006/main" xmlns:w14="http://schemas.microsoft.com/office/word/2010/wordml" xmlns:w15="http://schemas.microsoft.com/office/word/2012/wordml" xmlns:w16cex="http://schemas.microsoft.com/office/word/2018/wordml/cex" xmlns:w16cid="http://schemas.microsoft.com/office/word/2016/wordml/cid" xmlns:w16="http://schemas.microsoft.com/office/word/2018/wordml" xmlns:w16se="http://schemas.microsoft.com/office/word/2015/wordml/symex" xmlns:wpg="http://schemas.microsoft.com/office/word/2010/wordprocessingGroup" xmlns:wpi="http://schemas.microsoft.com/office/word/2010/wordprocessingInk" xmlns:wne="http://schemas.microsoft.com/office/word/2006/wordml" xmlns:wps="http://schemas.microsoft.com/office/word/2010/wordprocessingShape" mc:Ignorable="w14 w15 w16se w16cid w16 w16cex wp14">
   <w:abstractNum w:abstractNumId="0" w15:restartNumberingAfterBreak="0">
     <w:nsid w:val="05F53BD1"/>
     <w:multiLevelType w:val="hybridMultilevel"/>
@@ -14601,7 +16837,7 @@
 </file>
 
 <file path=word/styles.xml><?xml version="1.0" encoding="utf-8"?>
-<w:styles xmlns:mc="http://schemas.openxmlformats.org/markup-compatibility/2006" xmlns:r="http://schemas.openxmlformats.org/officeDocument/2006/relationships" xmlns:w="http://schemas.openxmlformats.org/wordprocessingml/2006/main" xmlns:w14="http://schemas.microsoft.com/office/word/2010/wordml" xmlns:w15="http://schemas.microsoft.com/office/word/2012/wordml" xmlns:w16cid="http://schemas.microsoft.com/office/word/2016/wordml/cid" xmlns:w16se="http://schemas.microsoft.com/office/word/2015/wordml/symex" mc:Ignorable="w14 w15 w16se w16cid">
+<w:styles xmlns:mc="http://schemas.openxmlformats.org/markup-compatibility/2006" xmlns:r="http://schemas.openxmlformats.org/officeDocument/2006/relationships" xmlns:w="http://schemas.openxmlformats.org/wordprocessingml/2006/main" xmlns:w14="http://schemas.microsoft.com/office/word/2010/wordml" xmlns:w15="http://schemas.microsoft.com/office/word/2012/wordml" xmlns:w16cex="http://schemas.microsoft.com/office/word/2018/wordml/cex" xmlns:w16cid="http://schemas.microsoft.com/office/word/2016/wordml/cid" xmlns:w16="http://schemas.microsoft.com/office/word/2018/wordml" xmlns:w16se="http://schemas.microsoft.com/office/word/2015/wordml/symex" mc:Ignorable="w14 w15 w16se w16cid w16 w16cex">
   <w:docDefaults>
     <w:rPrDefault>
       <w:rPr>
@@ -15068,7 +17304,6 @@
   <w:style w:type="character" w:default="1" w:styleId="DefaultParagraphFont">
     <w:name w:val="Default Paragraph Font"/>
     <w:uiPriority w:val="1"/>
-    <w:semiHidden/>
     <w:unhideWhenUsed/>
   </w:style>
   <w:style w:type="table" w:default="1" w:styleId="TableNormal">
@@ -15182,6 +17417,92 @@
       <w:color w:val="1F3763" w:themeColor="accent1" w:themeShade="7F"/>
       <w:sz w:val="24"/>
       <w:szCs w:val="24"/>
+    </w:rPr>
+  </w:style>
+  <w:style w:type="paragraph" w:styleId="NormalWeb">
+    <w:name w:val="Normal (Web)"/>
+    <w:basedOn w:val="Normal"/>
+    <w:uiPriority w:val="99"/>
+    <w:semiHidden/>
+    <w:unhideWhenUsed/>
+    <w:rsid w:val="00771489"/>
+    <w:pPr>
+      <w:spacing w:before="100" w:beforeAutospacing="1" w:after="100" w:afterAutospacing="1" w:line="240" w:lineRule="auto"/>
+    </w:pPr>
+    <w:rPr>
+      <w:rFonts w:ascii="Times New Roman" w:eastAsia="Times New Roman" w:hAnsi="Times New Roman" w:cs="Times New Roman"/>
+      <w:sz w:val="24"/>
+      <w:szCs w:val="24"/>
+    </w:rPr>
+  </w:style>
+  <w:style w:type="character" w:styleId="Strong">
+    <w:name w:val="Strong"/>
+    <w:basedOn w:val="DefaultParagraphFont"/>
+    <w:uiPriority w:val="22"/>
+    <w:qFormat/>
+    <w:rsid w:val="00771489"/>
+    <w:rPr>
+      <w:b/>
+      <w:bCs/>
+    </w:rPr>
+  </w:style>
+  <w:style w:type="character" w:customStyle="1" w:styleId="crayon-k">
+    <w:name w:val="crayon-k"/>
+    <w:basedOn w:val="DefaultParagraphFont"/>
+    <w:rsid w:val="00771489"/>
+  </w:style>
+  <w:style w:type="character" w:customStyle="1" w:styleId="crayon-h">
+    <w:name w:val="crayon-h"/>
+    <w:basedOn w:val="DefaultParagraphFont"/>
+    <w:rsid w:val="00771489"/>
+  </w:style>
+  <w:style w:type="character" w:customStyle="1" w:styleId="crayon-i">
+    <w:name w:val="crayon-i"/>
+    <w:basedOn w:val="DefaultParagraphFont"/>
+    <w:rsid w:val="00771489"/>
+  </w:style>
+  <w:style w:type="character" w:customStyle="1" w:styleId="crayon-sy">
+    <w:name w:val="crayon-sy"/>
+    <w:basedOn w:val="DefaultParagraphFont"/>
+    <w:rsid w:val="00771489"/>
+  </w:style>
+  <w:style w:type="character" w:customStyle="1" w:styleId="crayon-o">
+    <w:name w:val="crayon-o"/>
+    <w:basedOn w:val="DefaultParagraphFont"/>
+    <w:rsid w:val="00771489"/>
+  </w:style>
+  <w:style w:type="character" w:customStyle="1" w:styleId="crayon-cn">
+    <w:name w:val="crayon-cn"/>
+    <w:basedOn w:val="DefaultParagraphFont"/>
+    <w:rsid w:val="00771489"/>
+  </w:style>
+  <w:style w:type="character" w:customStyle="1" w:styleId="crayon-e">
+    <w:name w:val="crayon-e"/>
+    <w:basedOn w:val="DefaultParagraphFont"/>
+    <w:rsid w:val="00771489"/>
+  </w:style>
+  <w:style w:type="character" w:styleId="HTMLCode">
+    <w:name w:val="HTML Code"/>
+    <w:basedOn w:val="DefaultParagraphFont"/>
+    <w:uiPriority w:val="99"/>
+    <w:semiHidden/>
+    <w:unhideWhenUsed/>
+    <w:rsid w:val="00771489"/>
+    <w:rPr>
+      <w:rFonts w:ascii="Courier New" w:eastAsia="Times New Roman" w:hAnsi="Courier New" w:cs="Courier New"/>
+      <w:sz w:val="20"/>
+      <w:szCs w:val="20"/>
+    </w:rPr>
+  </w:style>
+  <w:style w:type="character" w:styleId="Emphasis">
+    <w:name w:val="Emphasis"/>
+    <w:basedOn w:val="DefaultParagraphFont"/>
+    <w:uiPriority w:val="20"/>
+    <w:qFormat/>
+    <w:rsid w:val="00771489"/>
+    <w:rPr>
+      <w:i/>
+      <w:iCs/>
     </w:rPr>
   </w:style>
 </w:styles>

</xml_diff>